<commit_message>
chore: Update `prg_5 format`
</commit_message>
<xml_diff>
--- a/Resources/Sample_Work.docx
+++ b/Resources/Sample_Work.docx
@@ -12,13 +12,13 @@
         <mc:AlternateContent>
           <mc:Choice Requires="wps">
             <w:drawing>
-              <wp:anchor behindDoc="0" distT="44450" distB="45085" distL="111760" distR="113665" simplePos="0" locked="0" layoutInCell="0" allowOverlap="1" relativeHeight="2" wp14:anchorId="0506D0F8">
+              <wp:anchor behindDoc="0" distT="41910" distB="45085" distL="109220" distR="113665" simplePos="0" locked="0" layoutInCell="0" allowOverlap="1" relativeHeight="2" wp14:anchorId="0506D0F8">
                 <wp:simplePos x="0" y="0"/>
                 <wp:positionH relativeFrom="margin">
-                  <wp:align>center</wp:align>
+                  <wp:posOffset>1384935</wp:posOffset>
                 </wp:positionH>
                 <wp:positionV relativeFrom="topMargin">
-                  <wp:posOffset>226695</wp:posOffset>
+                  <wp:posOffset>346710</wp:posOffset>
                 </wp:positionV>
                 <wp:extent cx="3818255" cy="654685"/>
                 <wp:effectExtent l="0" t="0" r="0" b="0"/>
@@ -118,7 +118,7 @@
           </mc:Choice>
           <mc:Fallback>
             <w:pict>
-              <v:rect id="shape_0" ID="Text Box 2" path="m0,0l-2147483645,0l-2147483645,-2147483646l0,-2147483646xe" stroked="f" o:allowincell="f" style="position:absolute;margin-left:118.5pt;margin-top:17.85pt;width:300.6pt;height:51.5pt;mso-wrap-style:square;v-text-anchor:top;mso-position-horizontal:center;mso-position-horizontal-relative:margin" wp14:anchorId="0506D0F8">
+              <v:rect id="shape_0" ID="Text Box 2" path="m0,0l-2147483645,0l-2147483645,-2147483646l0,-2147483646xe" stroked="f" o:allowincell="f" style="position:absolute;margin-left:109.05pt;margin-top:27.3pt;width:300.6pt;height:51.5pt;mso-wrap-style:square;v-text-anchor:top;mso-position-horizontal-relative:margin" wp14:anchorId="0506D0F8">
                 <v:fill o:detectmouseclick="t" on="false"/>
                 <v:stroke color="#3465a4" weight="9360" joinstyle="round" endcap="flat"/>
                 <v:textbox>
@@ -207,10 +207,10 @@
               <wp:anchor behindDoc="0" distT="45720" distB="45720" distL="114300" distR="114300" simplePos="0" locked="0" layoutInCell="0" allowOverlap="1" relativeHeight="4" wp14:anchorId="1AE57092">
                 <wp:simplePos x="0" y="0"/>
                 <wp:positionH relativeFrom="column">
-                  <wp:posOffset>-20320</wp:posOffset>
+                  <wp:posOffset>-140335</wp:posOffset>
                 </wp:positionH>
                 <wp:positionV relativeFrom="paragraph">
-                  <wp:posOffset>86995</wp:posOffset>
+                  <wp:posOffset>207010</wp:posOffset>
                 </wp:positionV>
                 <wp:extent cx="1828800" cy="539750"/>
                 <wp:effectExtent l="0" t="0" r="0" b="0"/>
@@ -300,7 +300,7 @@
           </mc:Choice>
           <mc:Fallback>
             <w:pict>
-              <v:rect id="shape_0" ID="Text Box 2" path="m0,0l-2147483645,0l-2147483645,-2147483646l0,-2147483646xe" stroked="f" o:allowincell="f" style="position:absolute;margin-left:-1.6pt;margin-top:6.85pt;width:143.95pt;height:42.45pt;mso-wrap-style:square;v-text-anchor:top" wp14:anchorId="1AE57092">
+              <v:rect id="shape_0" ID="Text Box 2" path="m0,0l-2147483645,0l-2147483645,-2147483646l0,-2147483646xe" stroked="f" o:allowincell="f" style="position:absolute;margin-left:-11.05pt;margin-top:16.3pt;width:143.95pt;height:42.45pt;mso-wrap-style:square;v-text-anchor:top" wp14:anchorId="1AE57092">
                 <v:fill o:detectmouseclick="t" on="false"/>
                 <v:stroke color="#3465a4" weight="9360" joinstyle="round" endcap="flat"/>
                 <v:textbox>
@@ -355,18 +355,27 @@
             </w:pict>
           </mc:Fallback>
         </mc:AlternateContent>
+      </w:r>
+    </w:p>
+    <w:p>
+      <w:pPr>
+        <w:pStyle w:val="Normal"/>
+        <w:rPr/>
+      </w:pPr>
+      <w:r>
+        <w:rPr/>
         <mc:AlternateContent>
           <mc:Choice Requires="wps">
             <w:drawing>
               <wp:anchor behindDoc="0" distT="0" distB="0" distL="0" distR="0" simplePos="0" locked="0" layoutInCell="1" allowOverlap="1" relativeHeight="6">
                 <wp:simplePos x="0" y="0"/>
                 <wp:positionH relativeFrom="column">
-                  <wp:posOffset>81915</wp:posOffset>
+                  <wp:posOffset>41275</wp:posOffset>
                 </wp:positionH>
                 <wp:positionV relativeFrom="paragraph">
-                  <wp:posOffset>146685</wp:posOffset>
+                  <wp:posOffset>-40640</wp:posOffset>
                 </wp:positionV>
-                <wp:extent cx="4792345" cy="811530"/>
+                <wp:extent cx="4827905" cy="1383665"/>
                 <wp:effectExtent l="0" t="0" r="0" b="0"/>
                 <wp:wrapNone/>
                 <wp:docPr id="3" name="Text Frame 1"/>
@@ -377,7 +386,7 @@
                       <wps:spPr>
                         <a:xfrm>
                           <a:off x="0" y="0"/>
-                          <a:ext cx="4792320" cy="811440"/>
+                          <a:ext cx="4827960" cy="1383840"/>
                         </a:xfrm>
                         <a:prstGeom prst="rect">
                           <a:avLst/>
@@ -398,21 +407,36 @@
                           <w:p>
                             <w:pPr>
                               <w:pStyle w:val="FrameContents"/>
-                              <w:overflowPunct w:val="true"/>
+                              <w:overflowPunct w:val="false"/>
                               <w:spacing w:lineRule="auto" w:line="240" w:before="0" w:after="0"/>
                               <w:rPr>
-                                <w:color w:val="000000"/>
-                                <w:sz w:val="42"/>
-                                <w:szCs w:val="42"/>
+                                <w:sz w:val="48"/>
+                                <w:szCs w:val="48"/>
                               </w:rPr>
                             </w:pPr>
                             <w:r>
                               <w:rPr>
                                 <w:color w:val="000000"/>
-                                <w:sz w:val="42"/>
-                                <w:szCs w:val="42"/>
+                                <w:sz w:val="48"/>
+                                <w:szCs w:val="48"/>
                               </w:rPr>
-                              <w:t>WAP in shell script to implement CPU scheduling for first come first serve.</w:t>
+                              <w:t xml:space="preserve">WAP in </w:t>
+                            </w:r>
+                            <w:r>
+                              <w:rPr>
+                                <w:color w:val="000000"/>
+                                <w:sz w:val="48"/>
+                                <w:szCs w:val="48"/>
+                              </w:rPr>
+                              <w:t>shell script</w:t>
+                            </w:r>
+                            <w:r>
+                              <w:rPr>
+                                <w:color w:val="000000"/>
+                                <w:sz w:val="48"/>
+                                <w:szCs w:val="48"/>
+                              </w:rPr>
+                              <w:t xml:space="preserve"> to implement CPU scheduling for `first come first serve` (fcfs).</w:t>
                             </w:r>
                           </w:p>
                         </w:txbxContent>
@@ -428,7 +452,7 @@
           </mc:Choice>
           <mc:Fallback>
             <w:pict>
-              <v:rect id="shape_0" ID="Text Frame 1" path="m0,0l-2147483645,0l-2147483645,-2147483646l0,-2147483646xe" stroked="f" o:allowincell="f" style="position:absolute;margin-left:6.45pt;margin-top:11.55pt;width:377.3pt;height:63.85pt;mso-wrap-style:square;v-text-anchor:top">
+              <v:rect id="shape_0" ID="Text Frame 1" path="m0,0l-2147483645,0l-2147483645,-2147483646l0,-2147483646xe" stroked="f" o:allowincell="f" style="position:absolute;margin-left:3.25pt;margin-top:-3.2pt;width:380.1pt;height:108.9pt;mso-wrap-style:square;v-text-anchor:top">
                 <v:fill o:detectmouseclick="t" on="false"/>
                 <v:stroke color="#3465a4" joinstyle="round" endcap="flat"/>
                 <v:textbox>
@@ -436,21 +460,36 @@
                     <w:p>
                       <w:pPr>
                         <w:pStyle w:val="FrameContents"/>
-                        <w:overflowPunct w:val="true"/>
+                        <w:overflowPunct w:val="false"/>
                         <w:spacing w:lineRule="auto" w:line="240" w:before="0" w:after="0"/>
                         <w:rPr>
-                          <w:color w:val="000000"/>
-                          <w:sz w:val="42"/>
-                          <w:szCs w:val="42"/>
+                          <w:sz w:val="48"/>
+                          <w:szCs w:val="48"/>
                         </w:rPr>
                       </w:pPr>
                       <w:r>
                         <w:rPr>
                           <w:color w:val="000000"/>
-                          <w:sz w:val="42"/>
-                          <w:szCs w:val="42"/>
+                          <w:sz w:val="48"/>
+                          <w:szCs w:val="48"/>
                         </w:rPr>
-                        <w:t>WAP in shell script to implement CPU scheduling for first come first serve.</w:t>
+                        <w:t xml:space="preserve">WAP in </w:t>
+                      </w:r>
+                      <w:r>
+                        <w:rPr>
+                          <w:color w:val="000000"/>
+                          <w:sz w:val="48"/>
+                          <w:szCs w:val="48"/>
+                        </w:rPr>
+                        <w:t>shell script</w:t>
+                      </w:r>
+                      <w:r>
+                        <w:rPr>
+                          <w:color w:val="000000"/>
+                          <w:sz w:val="48"/>
+                          <w:szCs w:val="48"/>
+                        </w:rPr>
+                        <w:t xml:space="preserve"> to implement CPU scheduling for `first come first serve` (fcfs).</w:t>
                       </w:r>
                     </w:p>
                   </w:txbxContent>
@@ -464,15 +503,6 @@
     </w:p>
     <w:p>
       <w:pPr>
-        <w:pStyle w:val="Normal"/>
-        <w:rPr/>
-      </w:pPr>
-      <w:r>
-        <w:rPr/>
-      </w:r>
-    </w:p>
-    <w:p>
-      <w:pPr>
         <w:pStyle w:val="Heading3"/>
         <w:spacing w:before="280" w:after="280"/>
         <w:rPr>
@@ -542,7 +572,7 @@
                   <wp:posOffset>-220345</wp:posOffset>
                 </wp:positionH>
                 <wp:positionV relativeFrom="paragraph">
-                  <wp:posOffset>-287020</wp:posOffset>
+                  <wp:posOffset>313055</wp:posOffset>
                 </wp:positionV>
                 <wp:extent cx="2983230" cy="539750"/>
                 <wp:effectExtent l="0" t="0" r="0" b="0"/>
@@ -606,7 +636,7 @@
           </mc:Choice>
           <mc:Fallback>
             <w:pict>
-              <v:rect id="shape_0" ID="Text Box 1" path="m0,0l-2147483645,0l-2147483645,-2147483646l0,-2147483646xe" stroked="f" o:allowincell="f" style="position:absolute;margin-left:-17.35pt;margin-top:-22.6pt;width:234.85pt;height:42.45pt;mso-wrap-style:square;v-text-anchor:top" wp14:anchorId="1AE57092">
+              <v:rect id="shape_0" ID="Text Box 1" path="m0,0l-2147483645,0l-2147483645,-2147483646l0,-2147483646xe" stroked="f" o:allowincell="f" style="position:absolute;margin-left:-17.35pt;margin-top:24.65pt;width:234.85pt;height:42.45pt;mso-wrap-style:square;v-text-anchor:top" wp14:anchorId="1AE57092">
                 <v:fill o:detectmouseclick="t" on="false"/>
                 <v:stroke color="#3465a4" weight="9360" joinstyle="round" endcap="flat"/>
                 <v:textbox>
@@ -651,20 +681,33 @@
       </w:pPr>
       <w:r>
         <w:rPr>
-          <w:sz w:val="12"/>
-          <w:szCs w:val="12"/>
-        </w:rPr>
-      </w:r>
-    </w:p>
-    <w:p>
-      <w:pPr>
-        <w:pStyle w:val="Heading3"/>
-        <w:spacing w:before="337" w:after="337"/>
-        <w:ind w:hanging="0" w:left="720"/>
-        <w:rPr>
-          <w:sz w:val="28"/>
-          <w:szCs w:val="28"/>
-        </w:rPr>
+          <w:sz w:val="28"/>
+          <w:szCs w:val="28"/>
+        </w:rPr>
+      </w:r>
+    </w:p>
+    <w:p>
+      <w:pPr>
+        <w:pStyle w:val="Heading3"/>
+        <w:spacing w:before="280" w:after="280"/>
+        <w:rPr>
+          <w:sz w:val="12"/>
+          <w:szCs w:val="12"/>
+        </w:rPr>
+      </w:pPr>
+      <w:r>
+        <w:rPr>
+          <w:sz w:val="28"/>
+          <w:szCs w:val="28"/>
+        </w:rPr>
+      </w:r>
+    </w:p>
+    <w:p>
+      <w:pPr>
+        <w:pStyle w:val="Heading3"/>
+        <w:spacing w:before="166" w:after="166"/>
+        <w:ind w:hanging="0" w:left="720"/>
+        <w:rPr/>
       </w:pPr>
       <w:r>
         <w:rPr>
@@ -677,29 +720,26 @@
     <w:p>
       <w:pPr>
         <w:pStyle w:val="Heading3"/>
-        <w:spacing w:before="337" w:after="337"/>
-        <w:ind w:hanging="0" w:left="720"/>
-        <w:rPr>
-          <w:sz w:val="28"/>
-          <w:szCs w:val="28"/>
-        </w:rPr>
-      </w:pPr>
-      <w:r>
-        <w:rPr>
-          <w:sz w:val="28"/>
-          <w:szCs w:val="28"/>
-        </w:rPr>
-      </w:r>
-    </w:p>
-    <w:p>
-      <w:pPr>
-        <w:pStyle w:val="Heading3"/>
-        <w:spacing w:before="337" w:after="337"/>
-        <w:ind w:hanging="0" w:left="720"/>
-        <w:rPr>
-          <w:sz w:val="28"/>
-          <w:szCs w:val="28"/>
-        </w:rPr>
+        <w:spacing w:before="166" w:after="166"/>
+        <w:ind w:hanging="0" w:left="720"/>
+        <w:rPr>
+          <w:sz w:val="12"/>
+          <w:szCs w:val="12"/>
+        </w:rPr>
+      </w:pPr>
+      <w:r>
+        <w:rPr>
+          <w:sz w:val="12"/>
+          <w:szCs w:val="12"/>
+        </w:rPr>
+      </w:r>
+    </w:p>
+    <w:p>
+      <w:pPr>
+        <w:pStyle w:val="Heading3"/>
+        <w:spacing w:before="166" w:after="166"/>
+        <w:ind w:hanging="0" w:left="720"/>
+        <w:rPr/>
       </w:pPr>
       <w:r>
         <w:rPr>
@@ -712,29 +752,41 @@
     <w:p>
       <w:pPr>
         <w:pStyle w:val="Heading3"/>
-        <w:spacing w:before="337" w:after="337"/>
-        <w:ind w:hanging="0" w:left="720"/>
-        <w:rPr>
-          <w:sz w:val="28"/>
-          <w:szCs w:val="28"/>
-        </w:rPr>
-      </w:pPr>
-      <w:r>
-        <w:rPr>
-          <w:sz w:val="28"/>
-          <w:szCs w:val="28"/>
-        </w:rPr>
-      </w:r>
-    </w:p>
-    <w:p>
-      <w:pPr>
-        <w:pStyle w:val="Heading3"/>
-        <w:spacing w:before="337" w:after="337"/>
-        <w:ind w:hanging="0" w:left="720"/>
-        <w:rPr>
-          <w:sz w:val="28"/>
-          <w:szCs w:val="28"/>
-        </w:rPr>
+        <w:spacing w:before="166" w:after="166"/>
+        <w:ind w:hanging="0" w:left="720"/>
+        <w:rPr/>
+      </w:pPr>
+      <w:r>
+        <w:rPr>
+          <w:sz w:val="28"/>
+          <w:szCs w:val="28"/>
+        </w:rPr>
+        <w:t>echo $'\n' "Enter Arrival Time &amp; Burst Time for $num_processes processes"</w:t>
+      </w:r>
+    </w:p>
+    <w:p>
+      <w:pPr>
+        <w:pStyle w:val="Heading3"/>
+        <w:spacing w:before="166" w:after="166"/>
+        <w:ind w:hanging="0" w:left="720"/>
+        <w:rPr>
+          <w:sz w:val="12"/>
+          <w:szCs w:val="12"/>
+        </w:rPr>
+      </w:pPr>
+      <w:r>
+        <w:rPr>
+          <w:sz w:val="12"/>
+          <w:szCs w:val="12"/>
+        </w:rPr>
+      </w:r>
+    </w:p>
+    <w:p>
+      <w:pPr>
+        <w:pStyle w:val="Heading3"/>
+        <w:spacing w:before="166" w:after="166"/>
+        <w:ind w:hanging="0" w:left="720"/>
+        <w:rPr/>
       </w:pPr>
       <w:r>
         <w:rPr>
@@ -747,12 +799,9 @@
     <w:p>
       <w:pPr>
         <w:pStyle w:val="Heading3"/>
-        <w:spacing w:before="337" w:after="337"/>
-        <w:ind w:hanging="0" w:left="720"/>
-        <w:rPr>
-          <w:sz w:val="28"/>
-          <w:szCs w:val="28"/>
-        </w:rPr>
+        <w:spacing w:before="166" w:after="166"/>
+        <w:ind w:hanging="0" w:left="720"/>
+        <w:rPr/>
       </w:pPr>
       <w:r>
         <w:rPr>
@@ -765,12 +814,9 @@
     <w:p>
       <w:pPr>
         <w:pStyle w:val="Heading3"/>
-        <w:spacing w:before="337" w:after="337"/>
-        <w:ind w:hanging="0" w:left="720"/>
-        <w:rPr>
-          <w:sz w:val="28"/>
-          <w:szCs w:val="28"/>
-        </w:rPr>
+        <w:spacing w:before="166" w:after="166"/>
+        <w:ind w:hanging="0" w:left="720"/>
+        <w:rPr/>
       </w:pPr>
       <w:r>
         <w:rPr>
@@ -784,1150 +830,1176 @@
           <w:sz w:val="28"/>
           <w:szCs w:val="28"/>
         </w:rPr>
+        <w:t>echo -n "P$((i+1)): "</w:t>
+      </w:r>
+    </w:p>
+    <w:p>
+      <w:pPr>
+        <w:pStyle w:val="Heading3"/>
+        <w:spacing w:before="166" w:after="166"/>
+        <w:ind w:hanging="0" w:left="720"/>
+        <w:rPr/>
+      </w:pPr>
+      <w:r>
+        <w:rPr>
+          <w:sz w:val="28"/>
+          <w:szCs w:val="28"/>
+        </w:rPr>
+        <w:t xml:space="preserve">    </w:t>
+      </w:r>
+      <w:r>
+        <w:rPr>
+          <w:sz w:val="28"/>
+          <w:szCs w:val="28"/>
+        </w:rPr>
+        <w:t>read arrival_time burst_time</w:t>
+      </w:r>
+    </w:p>
+    <w:p>
+      <w:pPr>
+        <w:pStyle w:val="Heading3"/>
+        <w:spacing w:before="166" w:after="166"/>
+        <w:ind w:hanging="0" w:left="720"/>
+        <w:rPr/>
+      </w:pPr>
+      <w:r>
+        <w:rPr>
+          <w:sz w:val="28"/>
+          <w:szCs w:val="28"/>
+        </w:rPr>
+        <w:t xml:space="preserve">    </w:t>
+      </w:r>
+      <w:r>
+        <w:rPr>
+          <w:sz w:val="28"/>
+          <w:szCs w:val="28"/>
+        </w:rPr>
+        <w:t>processes[$i]="$arrival_time $burst_time"</w:t>
+      </w:r>
+    </w:p>
+    <w:p>
+      <w:pPr>
+        <w:pStyle w:val="Heading3"/>
+        <w:spacing w:before="166" w:after="166"/>
+        <w:ind w:hanging="0" w:left="720"/>
+        <w:rPr/>
+      </w:pPr>
+      <w:r>
+        <w:rPr>
+          <w:sz w:val="28"/>
+          <w:szCs w:val="28"/>
+        </w:rPr>
+        <w:t>done</w:t>
+      </w:r>
+    </w:p>
+    <w:p>
+      <w:pPr>
+        <w:pStyle w:val="Heading3"/>
+        <w:spacing w:before="166" w:after="166"/>
+        <w:ind w:hanging="0" w:left="720"/>
+        <w:rPr>
+          <w:sz w:val="12"/>
+          <w:szCs w:val="12"/>
+        </w:rPr>
+      </w:pPr>
+      <w:r>
+        <w:rPr>
+          <w:sz w:val="12"/>
+          <w:szCs w:val="12"/>
+        </w:rPr>
+      </w:r>
+    </w:p>
+    <w:p>
+      <w:pPr>
+        <w:pStyle w:val="Heading3"/>
+        <w:spacing w:before="166" w:after="166"/>
+        <w:ind w:hanging="0" w:left="720"/>
+        <w:rPr/>
+      </w:pPr>
+      <w:r>
+        <w:rPr>
+          <w:sz w:val="28"/>
+          <w:szCs w:val="28"/>
+        </w:rPr>
+        <w:t># Sort processes by arrival time</w:t>
+      </w:r>
+    </w:p>
+    <w:p>
+      <w:pPr>
+        <w:pStyle w:val="Heading3"/>
+        <w:spacing w:before="166" w:after="166"/>
+        <w:ind w:hanging="0" w:left="720"/>
+        <w:rPr/>
+      </w:pPr>
+      <w:r>
+        <w:rPr>
+          <w:sz w:val="28"/>
+          <w:szCs w:val="28"/>
+        </w:rPr>
+        <w:t>IFS=$'\n' sorted_processes=($(sort -n -k1 &lt;&lt;&lt;"${processes[*]}"))</w:t>
+      </w:r>
+    </w:p>
+    <w:p>
+      <w:pPr>
+        <w:pStyle w:val="Heading3"/>
+        <w:spacing w:before="166" w:after="166"/>
+        <w:ind w:hanging="0" w:left="720"/>
+        <w:rPr/>
+      </w:pPr>
+      <w:r>
+        <w:rPr>
+          <w:sz w:val="28"/>
+          <w:szCs w:val="28"/>
+        </w:rPr>
+        <w:t>unset IFS</w:t>
+      </w:r>
+    </w:p>
+    <w:p>
+      <w:pPr>
+        <w:pStyle w:val="Heading3"/>
+        <w:spacing w:before="166" w:after="166"/>
+        <w:ind w:hanging="0" w:left="720"/>
+        <w:rPr>
+          <w:sz w:val="12"/>
+          <w:szCs w:val="12"/>
+        </w:rPr>
+      </w:pPr>
+      <w:r>
+        <w:rPr>
+          <w:sz w:val="12"/>
+          <w:szCs w:val="12"/>
+        </w:rPr>
+      </w:r>
+    </w:p>
+    <w:p>
+      <w:pPr>
+        <w:pStyle w:val="Heading3"/>
+        <w:spacing w:before="166" w:after="166"/>
+        <w:ind w:hanging="0" w:left="720"/>
+        <w:rPr/>
+      </w:pPr>
+      <w:r>
+        <w:rPr>
+          <w:sz w:val="28"/>
+          <w:szCs w:val="28"/>
+        </w:rPr>
+        <w:t># Initialize variables</w:t>
+      </w:r>
+    </w:p>
+    <w:p>
+      <w:pPr>
+        <w:pStyle w:val="Heading3"/>
+        <w:spacing w:before="166" w:after="166"/>
+        <w:ind w:hanging="0" w:left="720"/>
+        <w:rPr/>
+      </w:pPr>
+      <w:r>
+        <w:rPr>
+          <w:sz w:val="28"/>
+          <w:szCs w:val="28"/>
+        </w:rPr>
+        <w:t>total_completion_time=0</w:t>
+      </w:r>
+    </w:p>
+    <w:p>
+      <w:pPr>
+        <w:pStyle w:val="Heading3"/>
+        <w:spacing w:before="166" w:after="166"/>
+        <w:ind w:hanging="0" w:left="720"/>
+        <w:rPr/>
+      </w:pPr>
+      <w:r>
+        <w:rPr>
+          <w:sz w:val="28"/>
+          <w:szCs w:val="28"/>
+        </w:rPr>
+        <w:t>total_waiting_time=0</w:t>
+      </w:r>
+    </w:p>
+    <w:p>
+      <w:pPr>
+        <w:pStyle w:val="Heading3"/>
+        <w:spacing w:before="166" w:after="166"/>
+        <w:ind w:hanging="0" w:left="720"/>
+        <w:rPr/>
+      </w:pPr>
+      <w:r>
+        <w:rPr>
+          <w:sz w:val="28"/>
+          <w:szCs w:val="28"/>
+        </w:rPr>
+        <w:t>total_turnaround_time=0</w:t>
+      </w:r>
+    </w:p>
+    <w:p>
+      <w:pPr>
+        <w:pStyle w:val="Heading3"/>
+        <w:spacing w:before="166" w:after="166"/>
+        <w:ind w:hanging="0" w:left="720"/>
+        <w:rPr/>
+      </w:pPr>
+      <w:r>
+        <w:rPr>
+          <w:sz w:val="28"/>
+          <w:szCs w:val="28"/>
+        </w:rPr>
+        <w:t>gantt_chart="0"  # Start Gantt chart at time 0</w:t>
+      </w:r>
+    </w:p>
+    <w:p>
+      <w:pPr>
+        <w:pStyle w:val="Heading3"/>
+        <w:spacing w:before="166" w:after="166"/>
+        <w:ind w:hanging="0" w:left="720"/>
+        <w:rPr/>
+      </w:pPr>
+      <w:r>
+        <w:rPr/>
+      </w:r>
+    </w:p>
+    <w:p>
+      <w:pPr>
+        <w:pStyle w:val="Heading3"/>
+        <w:spacing w:before="166" w:after="166"/>
+        <w:ind w:hanging="0" w:left="720"/>
+        <w:rPr/>
+      </w:pPr>
+      <w:r>
+        <w:rPr>
+          <w:sz w:val="28"/>
+          <w:szCs w:val="28"/>
+        </w:rPr>
+        <w:t># Display table header</w:t>
+      </w:r>
+    </w:p>
+    <w:p>
+      <w:pPr>
+        <w:pStyle w:val="Heading3"/>
+        <w:spacing w:before="166" w:after="166"/>
+        <w:ind w:hanging="0" w:left="720"/>
+        <w:rPr/>
+      </w:pPr>
+      <w:r>
+        <w:rPr>
+          <w:sz w:val="28"/>
+          <w:szCs w:val="28"/>
+        </w:rPr>
+        <w:t>echo -e "\nProcess    Arrival Time    Burst Time    Completion Time    TurnAround Time    Waiting Time"</w:t>
+      </w:r>
+    </w:p>
+    <w:p>
+      <w:pPr>
+        <w:pStyle w:val="Heading3"/>
+        <w:spacing w:before="166" w:after="166"/>
+        <w:ind w:hanging="0" w:left="720"/>
+        <w:rPr>
+          <w:sz w:val="12"/>
+          <w:szCs w:val="12"/>
+        </w:rPr>
+      </w:pPr>
+      <w:r>
+        <w:rPr>
+          <w:sz w:val="12"/>
+          <w:szCs w:val="12"/>
+        </w:rPr>
+      </w:r>
+    </w:p>
+    <w:p>
+      <w:pPr>
+        <w:pStyle w:val="Heading3"/>
+        <w:spacing w:before="166" w:after="166"/>
+        <w:ind w:hanging="0" w:left="720"/>
+        <w:rPr/>
+      </w:pPr>
+      <w:r>
+        <w:rPr>
+          <w:sz w:val="28"/>
+          <w:szCs w:val="28"/>
+        </w:rPr>
+        <w:t># Process all processes</w:t>
+      </w:r>
+    </w:p>
+    <w:p>
+      <w:pPr>
+        <w:pStyle w:val="Heading3"/>
+        <w:spacing w:before="166" w:after="166"/>
+        <w:ind w:hanging="0" w:left="720"/>
+        <w:rPr/>
+      </w:pPr>
+      <w:r>
+        <w:rPr>
+          <w:sz w:val="28"/>
+          <w:szCs w:val="28"/>
+        </w:rPr>
+        <w:t>for ((i=0;i&lt;num_processes;i++)); do</w:t>
+      </w:r>
+    </w:p>
+    <w:p>
+      <w:pPr>
+        <w:pStyle w:val="Heading3"/>
+        <w:spacing w:before="166" w:after="166"/>
+        <w:ind w:hanging="0" w:left="720"/>
+        <w:rPr/>
+      </w:pPr>
+      <w:r>
+        <w:rPr>
+          <w:sz w:val="28"/>
+          <w:szCs w:val="28"/>
+        </w:rPr>
+        <w:t xml:space="preserve">    </w:t>
+      </w:r>
+      <w:r>
+        <w:rPr>
+          <w:sz w:val="28"/>
+          <w:szCs w:val="28"/>
+        </w:rPr>
+        <w:t>current_process=(${sorted_processes[$i]})</w:t>
+      </w:r>
+    </w:p>
+    <w:p>
+      <w:pPr>
+        <w:pStyle w:val="Heading3"/>
+        <w:spacing w:before="166" w:after="166"/>
+        <w:ind w:hanging="0" w:left="720"/>
+        <w:rPr/>
+      </w:pPr>
+      <w:r>
+        <w:rPr>
+          <w:sz w:val="28"/>
+          <w:szCs w:val="28"/>
+        </w:rPr>
+        <w:t xml:space="preserve">    </w:t>
+      </w:r>
+      <w:r>
+        <w:rPr>
+          <w:sz w:val="28"/>
+          <w:szCs w:val="28"/>
+        </w:rPr>
+        <w:t>current_arrival_time=${current_process[0]}</w:t>
+      </w:r>
+    </w:p>
+    <w:p>
+      <w:pPr>
+        <w:pStyle w:val="Heading3"/>
+        <w:spacing w:before="166" w:after="166"/>
+        <w:ind w:hanging="0" w:left="720"/>
+        <w:rPr/>
+      </w:pPr>
+      <w:r>
+        <w:rPr>
+          <w:sz w:val="28"/>
+          <w:szCs w:val="28"/>
+        </w:rPr>
+        <w:t xml:space="preserve">    </w:t>
+      </w:r>
+      <w:r>
+        <w:rPr>
+          <w:sz w:val="28"/>
+          <w:szCs w:val="28"/>
+        </w:rPr>
+        <w:t>current_burst_time=${current_process[1]}</w:t>
+      </w:r>
+    </w:p>
+    <w:p>
+      <w:pPr>
+        <w:pStyle w:val="Heading3"/>
+        <w:spacing w:before="166" w:after="166"/>
+        <w:ind w:hanging="0" w:left="720"/>
+        <w:rPr>
+          <w:sz w:val="12"/>
+          <w:szCs w:val="12"/>
+        </w:rPr>
+      </w:pPr>
+      <w:r>
+        <w:rPr>
+          <w:sz w:val="12"/>
+          <w:szCs w:val="12"/>
+        </w:rPr>
+      </w:r>
+    </w:p>
+    <w:p>
+      <w:pPr>
+        <w:pStyle w:val="Heading3"/>
+        <w:spacing w:before="166" w:after="166"/>
+        <w:ind w:hanging="0" w:left="720"/>
+        <w:rPr/>
+      </w:pPr>
+      <w:r>
+        <w:rPr>
+          <w:sz w:val="28"/>
+          <w:szCs w:val="28"/>
+        </w:rPr>
+        <w:t xml:space="preserve">    </w:t>
+      </w:r>
+      <w:r>
+        <w:rPr>
+          <w:sz w:val="28"/>
+          <w:szCs w:val="28"/>
+        </w:rPr>
+        <w:t># If the process arrives after the last completion time, idle CPU</w:t>
+      </w:r>
+    </w:p>
+    <w:p>
+      <w:pPr>
+        <w:pStyle w:val="Heading3"/>
+        <w:spacing w:before="166" w:after="166"/>
+        <w:ind w:hanging="0" w:left="720"/>
+        <w:rPr/>
+      </w:pPr>
+      <w:r>
+        <w:rPr>
+          <w:sz w:val="28"/>
+          <w:szCs w:val="28"/>
+        </w:rPr>
+        <w:t xml:space="preserve">    </w:t>
+      </w:r>
+      <w:r>
+        <w:rPr>
+          <w:sz w:val="28"/>
+          <w:szCs w:val="28"/>
+        </w:rPr>
+        <w:t>if (( total_completion_time &lt; current_arrival_time )); then</w:t>
+      </w:r>
+    </w:p>
+    <w:p>
+      <w:pPr>
+        <w:pStyle w:val="Heading3"/>
+        <w:spacing w:before="166" w:after="166"/>
+        <w:ind w:hanging="0" w:left="720"/>
+        <w:rPr/>
+      </w:pPr>
+      <w:r>
+        <w:rPr>
+          <w:sz w:val="28"/>
+          <w:szCs w:val="28"/>
+        </w:rPr>
+        <w:t xml:space="preserve">        </w:t>
+      </w:r>
+      <w:r>
+        <w:rPr>
+          <w:sz w:val="28"/>
+          <w:szCs w:val="28"/>
+        </w:rPr>
+        <w:t>idle_time=$((current_arrival_time - total_completion_time))</w:t>
+      </w:r>
+    </w:p>
+    <w:p>
+      <w:pPr>
+        <w:pStyle w:val="Heading3"/>
+        <w:spacing w:before="166" w:after="166"/>
+        <w:ind w:hanging="0" w:left="720"/>
+        <w:rPr/>
+      </w:pPr>
+      <w:r>
+        <w:rPr>
+          <w:sz w:val="28"/>
+          <w:szCs w:val="28"/>
+        </w:rPr>
+        <w:t xml:space="preserve">        </w:t>
+      </w:r>
+      <w:r>
+        <w:rPr>
+          <w:sz w:val="28"/>
+          <w:szCs w:val="28"/>
+        </w:rPr>
+        <w:t>total_completion_time=$current_arrival_time</w:t>
+      </w:r>
+    </w:p>
+    <w:p>
+      <w:pPr>
+        <w:pStyle w:val="Heading3"/>
+        <w:spacing w:before="166" w:after="166"/>
+        <w:ind w:hanging="0" w:left="720"/>
+        <w:rPr/>
+      </w:pPr>
+      <w:r>
+        <w:rPr>
+          <w:sz w:val="28"/>
+          <w:szCs w:val="28"/>
+        </w:rPr>
+        <w:t xml:space="preserve">        </w:t>
+      </w:r>
+      <w:r>
+        <w:rPr>
+          <w:sz w:val="28"/>
+          <w:szCs w:val="28"/>
+        </w:rPr>
+        <w:t>gantt_chart+=" -- XX -- $total_completion_time"</w:t>
+      </w:r>
+    </w:p>
+    <w:p>
+      <w:pPr>
+        <w:pStyle w:val="Heading3"/>
+        <w:spacing w:before="166" w:after="166"/>
+        <w:ind w:hanging="0" w:left="720"/>
+        <w:rPr/>
+      </w:pPr>
+      <w:r>
+        <w:rPr>
+          <w:sz w:val="28"/>
+          <w:szCs w:val="28"/>
+        </w:rPr>
+        <w:t xml:space="preserve">    </w:t>
+      </w:r>
+      <w:r>
+        <w:rPr>
+          <w:sz w:val="28"/>
+          <w:szCs w:val="28"/>
+        </w:rPr>
+        <w:t>fi</w:t>
+      </w:r>
+    </w:p>
+    <w:p>
+      <w:pPr>
+        <w:pStyle w:val="Heading3"/>
+        <w:spacing w:before="166" w:after="166"/>
+        <w:ind w:hanging="0" w:left="720"/>
+        <w:rPr>
+          <w:sz w:val="12"/>
+          <w:szCs w:val="12"/>
+        </w:rPr>
+      </w:pPr>
+      <w:r>
+        <w:rPr>
+          <w:sz w:val="12"/>
+          <w:szCs w:val="12"/>
+        </w:rPr>
+      </w:r>
+    </w:p>
+    <w:p>
+      <w:pPr>
+        <w:pStyle w:val="Heading3"/>
+        <w:spacing w:before="166" w:after="166"/>
+        <w:ind w:hanging="0" w:left="720"/>
+        <w:rPr/>
+      </w:pPr>
+      <w:r>
+        <w:rPr>
+          <w:sz w:val="28"/>
+          <w:szCs w:val="28"/>
+        </w:rPr>
+        <w:t xml:space="preserve">    </w:t>
+      </w:r>
+      <w:r>
+        <w:rPr>
+          <w:sz w:val="28"/>
+          <w:szCs w:val="28"/>
+        </w:rPr>
+        <w:t># Calculate waiting time</w:t>
+      </w:r>
+    </w:p>
+    <w:p>
+      <w:pPr>
+        <w:pStyle w:val="Heading3"/>
+        <w:spacing w:before="166" w:after="166"/>
+        <w:ind w:hanging="0" w:left="720"/>
+        <w:rPr/>
+      </w:pPr>
+      <w:r>
+        <w:rPr>
+          <w:sz w:val="28"/>
+          <w:szCs w:val="28"/>
+        </w:rPr>
+        <w:t xml:space="preserve">    </w:t>
+      </w:r>
+      <w:r>
+        <w:rPr>
+          <w:sz w:val="28"/>
+          <w:szCs w:val="28"/>
+        </w:rPr>
+        <w:t>if (( total_completion_time &gt;= current_arrival_time )); then</w:t>
+      </w:r>
+    </w:p>
+    <w:p>
+      <w:pPr>
+        <w:pStyle w:val="Heading3"/>
+        <w:spacing w:before="166" w:after="166"/>
+        <w:ind w:hanging="0" w:left="720"/>
+        <w:rPr/>
+      </w:pPr>
+      <w:r>
+        <w:rPr>
+          <w:sz w:val="28"/>
+          <w:szCs w:val="28"/>
+        </w:rPr>
+        <w:t xml:space="preserve">        </w:t>
+      </w:r>
+      <w:r>
+        <w:rPr>
+          <w:sz w:val="28"/>
+          <w:szCs w:val="28"/>
+        </w:rPr>
+        <w:t>waiting_time=$((total_completion_time - current_arrival_time))</w:t>
+      </w:r>
+    </w:p>
+    <w:p>
+      <w:pPr>
+        <w:pStyle w:val="Heading3"/>
+        <w:spacing w:before="166" w:after="166"/>
+        <w:ind w:hanging="0" w:left="720"/>
+        <w:rPr/>
+      </w:pPr>
+      <w:r>
+        <w:rPr>
+          <w:sz w:val="28"/>
+          <w:szCs w:val="28"/>
+        </w:rPr>
+        <w:t xml:space="preserve">    </w:t>
+      </w:r>
+      <w:r>
+        <w:rPr>
+          <w:sz w:val="28"/>
+          <w:szCs w:val="28"/>
+        </w:rPr>
+        <w:t>else</w:t>
+      </w:r>
+    </w:p>
+    <w:p>
+      <w:pPr>
+        <w:pStyle w:val="Heading3"/>
+        <w:spacing w:before="166" w:after="166"/>
+        <w:ind w:hanging="0" w:left="720"/>
+        <w:rPr/>
+      </w:pPr>
+      <w:r>
+        <w:rPr>
+          <w:sz w:val="28"/>
+          <w:szCs w:val="28"/>
+        </w:rPr>
+        <w:t xml:space="preserve">        </w:t>
+      </w:r>
+      <w:r>
+        <w:rPr>
+          <w:sz w:val="28"/>
+          <w:szCs w:val="28"/>
+        </w:rPr>
+        <w:t>waiting_time=0</w:t>
+      </w:r>
+    </w:p>
+    <w:p>
+      <w:pPr>
+        <w:pStyle w:val="Heading3"/>
+        <w:spacing w:before="166" w:after="166"/>
+        <w:ind w:hanging="0" w:left="720"/>
+        <w:rPr/>
+      </w:pPr>
+      <w:r>
+        <w:rPr>
+          <w:sz w:val="28"/>
+          <w:szCs w:val="28"/>
+        </w:rPr>
+        <w:t xml:space="preserve">    </w:t>
+      </w:r>
+      <w:r>
+        <w:rPr>
+          <w:sz w:val="28"/>
+          <w:szCs w:val="28"/>
+        </w:rPr>
+        <w:t>fi</w:t>
+      </w:r>
+    </w:p>
+    <w:p>
+      <w:pPr>
+        <w:pStyle w:val="Heading3"/>
+        <w:spacing w:before="166" w:after="166"/>
+        <w:ind w:hanging="0" w:left="720"/>
+        <w:rPr>
+          <w:sz w:val="12"/>
+          <w:szCs w:val="12"/>
+        </w:rPr>
+      </w:pPr>
+      <w:r>
+        <w:rPr>
+          <w:sz w:val="12"/>
+          <w:szCs w:val="12"/>
+        </w:rPr>
+      </w:r>
+    </w:p>
+    <w:p>
+      <w:pPr>
+        <w:pStyle w:val="Heading3"/>
+        <w:spacing w:before="166" w:after="166"/>
+        <w:ind w:hanging="0" w:left="720"/>
+        <w:rPr/>
+      </w:pPr>
+      <w:r>
+        <w:rPr>
+          <w:sz w:val="28"/>
+          <w:szCs w:val="28"/>
+        </w:rPr>
+        <w:t xml:space="preserve">    </w:t>
+      </w:r>
+      <w:r>
+        <w:rPr>
+          <w:sz w:val="28"/>
+          <w:szCs w:val="28"/>
+        </w:rPr>
+        <w:t># Calculate completion time and turnaround time</w:t>
+      </w:r>
+    </w:p>
+    <w:p>
+      <w:pPr>
+        <w:pStyle w:val="Heading3"/>
+        <w:spacing w:before="166" w:after="166"/>
+        <w:ind w:hanging="0" w:left="720"/>
+        <w:rPr/>
+      </w:pPr>
+      <w:r>
+        <w:rPr>
+          <w:sz w:val="28"/>
+          <w:szCs w:val="28"/>
+        </w:rPr>
+        <w:t xml:space="preserve">    </w:t>
+      </w:r>
+      <w:r>
+        <w:rPr>
+          <w:sz w:val="28"/>
+          <w:szCs w:val="28"/>
+        </w:rPr>
+        <w:t>completion_time=$((total_completion_time + current_burst_time))</w:t>
+      </w:r>
+    </w:p>
+    <w:p>
+      <w:pPr>
+        <w:pStyle w:val="Heading3"/>
+        <w:spacing w:before="166" w:after="166"/>
+        <w:ind w:hanging="0" w:left="720"/>
+        <w:rPr/>
+      </w:pPr>
+      <w:r>
+        <w:rPr>
+          <w:sz w:val="28"/>
+          <w:szCs w:val="28"/>
+        </w:rPr>
+        <w:t xml:space="preserve">    </w:t>
+      </w:r>
+      <w:r>
+        <w:rPr>
+          <w:sz w:val="28"/>
+          <w:szCs w:val="28"/>
+        </w:rPr>
+        <w:t>turnaround_time=$((completion_time - current_arrival_time))</w:t>
+      </w:r>
+    </w:p>
+    <w:p>
+      <w:pPr>
+        <w:pStyle w:val="Heading3"/>
+        <w:spacing w:before="166" w:after="166"/>
+        <w:ind w:hanging="0" w:left="720"/>
+        <w:rPr>
+          <w:sz w:val="12"/>
+          <w:szCs w:val="12"/>
+        </w:rPr>
+      </w:pPr>
+      <w:r>
+        <w:rPr>
+          <w:sz w:val="12"/>
+          <w:szCs w:val="12"/>
+        </w:rPr>
+      </w:r>
+    </w:p>
+    <w:p>
+      <w:pPr>
+        <w:pStyle w:val="Heading3"/>
+        <w:spacing w:before="166" w:after="166"/>
+        <w:ind w:hanging="0" w:left="720"/>
+        <w:rPr/>
+      </w:pPr>
+      <w:r>
+        <w:rPr>
+          <w:sz w:val="28"/>
+          <w:szCs w:val="28"/>
+        </w:rPr>
+        <w:t xml:space="preserve">    </w:t>
+      </w:r>
+      <w:r>
+        <w:rPr>
+          <w:sz w:val="28"/>
+          <w:szCs w:val="28"/>
+        </w:rPr>
+        <w:t># Update total values</w:t>
+      </w:r>
+    </w:p>
+    <w:p>
+      <w:pPr>
+        <w:pStyle w:val="Heading3"/>
+        <w:spacing w:before="166" w:after="166"/>
+        <w:ind w:hanging="0" w:left="720"/>
+        <w:rPr/>
+      </w:pPr>
+      <w:r>
+        <w:rPr>
+          <w:sz w:val="28"/>
+          <w:szCs w:val="28"/>
+        </w:rPr>
+        <w:t xml:space="preserve">    </w:t>
+      </w:r>
+      <w:r>
+        <w:rPr>
+          <w:sz w:val="28"/>
+          <w:szCs w:val="28"/>
+        </w:rPr>
+        <w:t>total_completion_time=$completion_time</w:t>
+      </w:r>
+    </w:p>
+    <w:p>
+      <w:pPr>
+        <w:pStyle w:val="Heading3"/>
+        <w:spacing w:before="166" w:after="166"/>
+        <w:ind w:hanging="0" w:left="720"/>
+        <w:rPr/>
+      </w:pPr>
+      <w:r>
+        <w:rPr>
+          <w:sz w:val="28"/>
+          <w:szCs w:val="28"/>
+        </w:rPr>
+        <w:t xml:space="preserve">    </w:t>
+      </w:r>
+      <w:r>
+        <w:rPr>
+          <w:sz w:val="28"/>
+          <w:szCs w:val="28"/>
+        </w:rPr>
+        <w:t>total_waiting_time=$((total_waiting_time + waiting_time))</w:t>
+      </w:r>
+    </w:p>
+    <w:p>
+      <w:pPr>
+        <w:pStyle w:val="Heading3"/>
+        <w:spacing w:before="166" w:after="166"/>
+        <w:ind w:hanging="0" w:left="720"/>
+        <w:rPr/>
+      </w:pPr>
+      <w:r>
+        <w:rPr>
+          <w:sz w:val="28"/>
+          <w:szCs w:val="28"/>
+        </w:rPr>
+        <w:t xml:space="preserve">    </w:t>
+      </w:r>
+      <w:r>
+        <w:rPr>
+          <w:sz w:val="28"/>
+          <w:szCs w:val="28"/>
+        </w:rPr>
+        <w:t>total_turnaround_time=$((total_turnaround_time + turnaround_time))</w:t>
+      </w:r>
+    </w:p>
+    <w:p>
+      <w:pPr>
+        <w:pStyle w:val="Heading3"/>
+        <w:spacing w:before="166" w:after="166"/>
+        <w:ind w:hanging="0" w:left="720"/>
+        <w:rPr>
+          <w:sz w:val="12"/>
+          <w:szCs w:val="12"/>
+        </w:rPr>
+      </w:pPr>
+      <w:r>
+        <w:rPr>
+          <w:sz w:val="12"/>
+          <w:szCs w:val="12"/>
+        </w:rPr>
+      </w:r>
+    </w:p>
+    <w:p>
+      <w:pPr>
+        <w:pStyle w:val="Heading3"/>
+        <w:spacing w:before="166" w:after="166"/>
+        <w:ind w:hanging="0" w:left="720"/>
+        <w:rPr/>
+      </w:pPr>
+      <w:r>
+        <w:rPr>
+          <w:sz w:val="28"/>
+          <w:szCs w:val="28"/>
+        </w:rPr>
+        <w:t xml:space="preserve">    </w:t>
+      </w:r>
+      <w:r>
+        <w:rPr>
+          <w:sz w:val="28"/>
+          <w:szCs w:val="28"/>
+        </w:rPr>
+        <w:t># Display process details</w:t>
+      </w:r>
+    </w:p>
+    <w:p>
+      <w:pPr>
+        <w:pStyle w:val="Heading3"/>
+        <w:spacing w:before="166" w:after="166"/>
+        <w:ind w:hanging="0" w:left="720"/>
+        <w:rPr/>
+      </w:pPr>
+      <w:r>
+        <w:rPr>
+          <w:sz w:val="28"/>
+          <w:szCs w:val="28"/>
+        </w:rPr>
+        <w:t xml:space="preserve">    </w:t>
+      </w:r>
+      <w:r>
+        <w:rPr>
+          <w:sz w:val="28"/>
+          <w:szCs w:val="28"/>
+        </w:rPr>
+        <w:t>echo -e "P$((i+1))\t\t$current_arrival_time\t\t$current_burst_time\t\t$completion_time\t\t  $turnaround_time\t\t  $waiting_time"</w:t>
+      </w:r>
+    </w:p>
+    <w:p>
+      <w:pPr>
+        <w:pStyle w:val="Heading3"/>
+        <w:spacing w:before="166" w:after="166"/>
+        <w:ind w:hanging="0" w:left="720"/>
+        <w:rPr>
+          <w:sz w:val="12"/>
+          <w:szCs w:val="12"/>
+        </w:rPr>
+      </w:pPr>
+      <w:r>
+        <w:rPr>
+          <w:sz w:val="12"/>
+          <w:szCs w:val="12"/>
+        </w:rPr>
+      </w:r>
+    </w:p>
+    <w:p>
+      <w:pPr>
+        <w:pStyle w:val="Heading3"/>
+        <w:spacing w:before="166" w:after="166"/>
+        <w:ind w:hanging="0" w:left="720"/>
+        <w:rPr/>
+      </w:pPr>
+      <w:r>
+        <w:rPr>
+          <w:sz w:val="28"/>
+          <w:szCs w:val="28"/>
+        </w:rPr>
+        <w:t xml:space="preserve">    </w:t>
+      </w:r>
+      <w:r>
+        <w:rPr>
+          <w:sz w:val="28"/>
+          <w:szCs w:val="28"/>
+        </w:rPr>
+        <w:t># Update Gantt chart</w:t>
+      </w:r>
+    </w:p>
+    <w:p>
+      <w:pPr>
+        <w:pStyle w:val="Heading3"/>
+        <w:spacing w:before="166" w:after="166"/>
+        <w:ind w:hanging="0" w:left="720"/>
+        <w:rPr/>
+      </w:pPr>
+      <w:r>
+        <w:rPr>
+          <w:sz w:val="28"/>
+          <w:szCs w:val="28"/>
+        </w:rPr>
+        <w:t xml:space="preserve">    </w:t>
+      </w:r>
+      <w:r>
+        <w:rPr>
+          <w:sz w:val="28"/>
+          <w:szCs w:val="28"/>
+        </w:rPr>
+        <w:t>gantt_chart+=" -- P$((i+1)) -- $completion_time"</w:t>
+      </w:r>
+    </w:p>
+    <w:p>
+      <w:pPr>
+        <w:pStyle w:val="Heading3"/>
+        <w:spacing w:before="166" w:after="166"/>
+        <w:ind w:hanging="0" w:left="720"/>
+        <w:rPr/>
+      </w:pPr>
+      <w:r>
+        <w:rPr>
+          <w:sz w:val="28"/>
+          <w:szCs w:val="28"/>
+        </w:rPr>
+        <w:t>done</w:t>
+      </w:r>
+    </w:p>
+    <w:p>
+      <w:pPr>
+        <w:pStyle w:val="Heading3"/>
+        <w:spacing w:before="166" w:after="166"/>
+        <w:ind w:hanging="0" w:left="720"/>
+        <w:rPr>
+          <w:sz w:val="12"/>
+          <w:szCs w:val="12"/>
+        </w:rPr>
+      </w:pPr>
+      <w:r>
+        <w:rPr>
+          <w:sz w:val="12"/>
+          <w:szCs w:val="12"/>
+        </w:rPr>
+      </w:r>
+    </w:p>
+    <w:p>
+      <w:pPr>
+        <w:pStyle w:val="Heading3"/>
+        <w:spacing w:before="166" w:after="166"/>
+        <w:ind w:hanging="0" w:left="720"/>
+        <w:rPr/>
+      </w:pPr>
+      <w:r>
+        <w:rPr>
+          <w:sz w:val="28"/>
+          <w:szCs w:val="28"/>
+        </w:rPr>
+        <w:t># Calculate averages</w:t>
+      </w:r>
+    </w:p>
+    <w:p>
+      <w:pPr>
+        <w:pStyle w:val="Heading3"/>
+        <w:spacing w:before="166" w:after="166"/>
+        <w:ind w:hanging="0" w:left="720"/>
+        <w:rPr/>
+      </w:pPr>
+      <w:r>
+        <w:rPr>
+          <w:sz w:val="28"/>
+          <w:szCs w:val="28"/>
+        </w:rPr>
+        <w:t>avg_waiting_time=$(awk "BEGIN {printf \"%.2f\", $total_waiting_time/$num_processes}")</w:t>
+      </w:r>
+    </w:p>
+    <w:p>
+      <w:pPr>
+        <w:pStyle w:val="Heading3"/>
+        <w:spacing w:before="166" w:after="166"/>
+        <w:ind w:hanging="0" w:left="720"/>
+        <w:rPr/>
+      </w:pPr>
+      <w:r>
+        <w:rPr>
+          <w:sz w:val="28"/>
+          <w:szCs w:val="28"/>
+        </w:rPr>
+        <w:t>avg_turnaround_time=$(awk "BEGIN {printf \"%.2f\", $total_turnaround_time/$num_processes}")</w:t>
+      </w:r>
+    </w:p>
+    <w:p>
+      <w:pPr>
+        <w:pStyle w:val="Heading3"/>
+        <w:spacing w:before="166" w:after="166"/>
+        <w:ind w:hanging="0" w:left="720"/>
+        <w:rPr>
+          <w:sz w:val="12"/>
+          <w:szCs w:val="12"/>
+        </w:rPr>
+      </w:pPr>
+      <w:r>
+        <w:rPr>
+          <w:sz w:val="12"/>
+          <w:szCs w:val="12"/>
+        </w:rPr>
+      </w:r>
+    </w:p>
+    <w:p>
+      <w:pPr>
+        <w:pStyle w:val="Heading3"/>
+        <w:spacing w:before="166" w:after="166"/>
+        <w:ind w:hanging="0" w:left="720"/>
+        <w:rPr/>
+      </w:pPr>
+      <w:r>
+        <w:rPr>
+          <w:sz w:val="28"/>
+          <w:szCs w:val="28"/>
+        </w:rPr>
+        <w:t># Display Gantt chart</w:t>
+      </w:r>
+    </w:p>
+    <w:p>
+      <w:pPr>
+        <w:pStyle w:val="Heading3"/>
+        <w:spacing w:before="166" w:after="166"/>
+        <w:ind w:hanging="0" w:left="720"/>
+        <w:rPr/>
+      </w:pPr>
+      <w:r>
+        <w:rPr>
+          <w:sz w:val="28"/>
+          <w:szCs w:val="28"/>
+        </w:rPr>
+        <w:t>echo -e "\nGantt Chart:"</w:t>
+      </w:r>
+    </w:p>
+    <w:p>
+      <w:pPr>
+        <w:pStyle w:val="Heading3"/>
+        <w:spacing w:before="166" w:after="166"/>
+        <w:ind w:hanging="0" w:left="720"/>
+        <w:rPr/>
+      </w:pPr>
+      <w:r>
+        <w:rPr>
+          <w:sz w:val="28"/>
+          <w:szCs w:val="28"/>
+        </w:rPr>
+        <w:t>echo -e "$gantt_chart"</w:t>
+      </w:r>
+    </w:p>
+    <w:p>
+      <w:pPr>
+        <w:pStyle w:val="Heading3"/>
+        <w:spacing w:before="166" w:after="166"/>
+        <w:ind w:hanging="0" w:left="720"/>
+        <w:rPr>
+          <w:sz w:val="12"/>
+          <w:szCs w:val="12"/>
+        </w:rPr>
+      </w:pPr>
+      <w:r>
+        <w:rPr>
+          <w:sz w:val="12"/>
+          <w:szCs w:val="12"/>
+        </w:rPr>
+      </w:r>
+    </w:p>
+    <w:p>
+      <w:pPr>
+        <w:pStyle w:val="Heading3"/>
+        <w:spacing w:before="166" w:after="166"/>
+        <w:ind w:hanging="0" w:left="720"/>
+        <w:rPr/>
+      </w:pPr>
+      <w:r>
+        <w:rPr>
+          <w:sz w:val="28"/>
+          <w:szCs w:val="28"/>
+        </w:rPr>
+        <w:t># Display averages</w:t>
+      </w:r>
+    </w:p>
+    <w:p>
+      <w:pPr>
+        <w:pStyle w:val="Heading3"/>
+        <w:spacing w:before="166" w:after="166"/>
+        <w:ind w:hanging="0" w:left="720"/>
+        <w:rPr/>
+      </w:pPr>
+      <w:r>
+        <w:rPr>
+          <w:sz w:val="28"/>
+          <w:szCs w:val="28"/>
+        </w:rPr>
         <w:t>echo ""</w:t>
       </w:r>
     </w:p>
     <w:p>
       <w:pPr>
         <w:pStyle w:val="Heading3"/>
-        <w:spacing w:before="337" w:after="337"/>
-        <w:ind w:hanging="0" w:left="720"/>
-        <w:rPr>
-          <w:sz w:val="28"/>
-          <w:szCs w:val="28"/>
-        </w:rPr>
-      </w:pPr>
-      <w:r>
-        <w:rPr>
-          <w:sz w:val="28"/>
-          <w:szCs w:val="28"/>
-        </w:rPr>
-        <w:t xml:space="preserve">    </w:t>
-      </w:r>
-      <w:r>
-        <w:rPr>
-          <w:sz w:val="28"/>
-          <w:szCs w:val="28"/>
-        </w:rPr>
-        <w:t>read -p "Enter the arrival time for process $((i+1)): " arrival_time</w:t>
-      </w:r>
-    </w:p>
-    <w:p>
-      <w:pPr>
-        <w:pStyle w:val="Heading3"/>
-        <w:spacing w:before="337" w:after="337"/>
-        <w:ind w:hanging="0" w:left="720"/>
-        <w:rPr>
-          <w:sz w:val="28"/>
-          <w:szCs w:val="28"/>
-        </w:rPr>
-      </w:pPr>
-      <w:r>
-        <w:rPr>
-          <w:sz w:val="28"/>
-          <w:szCs w:val="28"/>
-        </w:rPr>
-        <w:t xml:space="preserve">    </w:t>
-      </w:r>
-      <w:r>
-        <w:rPr>
-          <w:sz w:val="28"/>
-          <w:szCs w:val="28"/>
-        </w:rPr>
-        <w:t>read -p "Enter the burst time for process $((i+1)): " burst_time</w:t>
-      </w:r>
-    </w:p>
-    <w:p>
-      <w:pPr>
-        <w:pStyle w:val="Heading3"/>
-        <w:spacing w:before="337" w:after="337"/>
-        <w:ind w:hanging="0" w:left="720"/>
-        <w:rPr>
-          <w:sz w:val="28"/>
-          <w:szCs w:val="28"/>
-        </w:rPr>
-      </w:pPr>
-      <w:r>
-        <w:rPr>
-          <w:sz w:val="28"/>
-          <w:szCs w:val="28"/>
-        </w:rPr>
-        <w:t xml:space="preserve">    </w:t>
-      </w:r>
-      <w:r>
-        <w:rPr>
-          <w:sz w:val="28"/>
-          <w:szCs w:val="28"/>
-        </w:rPr>
-        <w:t>processes[$i]="$arrival_time $burst_time"</w:t>
-      </w:r>
-    </w:p>
-    <w:p>
-      <w:pPr>
-        <w:pStyle w:val="Heading3"/>
-        <w:spacing w:before="337" w:after="337"/>
-        <w:ind w:hanging="0" w:left="720"/>
-        <w:rPr>
-          <w:sz w:val="28"/>
-          <w:szCs w:val="28"/>
-        </w:rPr>
-      </w:pPr>
-      <w:r>
-        <w:rPr>
-          <w:sz w:val="28"/>
-          <w:szCs w:val="28"/>
-        </w:rPr>
-        <w:t>done</w:t>
-      </w:r>
-    </w:p>
-    <w:p>
-      <w:pPr>
-        <w:pStyle w:val="Heading3"/>
-        <w:spacing w:before="337" w:after="337"/>
-        <w:ind w:hanging="0" w:left="720"/>
-        <w:rPr>
-          <w:sz w:val="28"/>
-          <w:szCs w:val="28"/>
-        </w:rPr>
-      </w:pPr>
-      <w:r>
-        <w:rPr>
-          <w:sz w:val="28"/>
-          <w:szCs w:val="28"/>
-        </w:rPr>
-      </w:r>
-    </w:p>
-    <w:p>
-      <w:pPr>
-        <w:pStyle w:val="Heading3"/>
-        <w:spacing w:before="337" w:after="337"/>
-        <w:ind w:hanging="0" w:left="720"/>
-        <w:rPr>
-          <w:sz w:val="28"/>
-          <w:szCs w:val="28"/>
-        </w:rPr>
-      </w:pPr>
-      <w:r>
-        <w:rPr>
-          <w:sz w:val="28"/>
-          <w:szCs w:val="28"/>
-        </w:rPr>
-        <w:t># Sort processes by arrival time</w:t>
-      </w:r>
-    </w:p>
-    <w:p>
-      <w:pPr>
-        <w:pStyle w:val="Heading3"/>
-        <w:spacing w:before="337" w:after="337"/>
-        <w:ind w:hanging="0" w:left="720"/>
-        <w:rPr>
-          <w:sz w:val="28"/>
-          <w:szCs w:val="28"/>
-        </w:rPr>
-      </w:pPr>
-      <w:r>
-        <w:rPr>
-          <w:sz w:val="28"/>
-          <w:szCs w:val="28"/>
-        </w:rPr>
-        <w:t>IFS=$'\n' sorted_processes=($(sort -n -k1 &lt;&lt;&lt;"${processes[*]}"))</w:t>
-      </w:r>
-    </w:p>
-    <w:p>
-      <w:pPr>
-        <w:pStyle w:val="Heading3"/>
-        <w:spacing w:before="337" w:after="337"/>
-        <w:ind w:hanging="0" w:left="720"/>
-        <w:rPr>
-          <w:sz w:val="28"/>
-          <w:szCs w:val="28"/>
-        </w:rPr>
-      </w:pPr>
-      <w:r>
-        <w:rPr>
-          <w:sz w:val="28"/>
-          <w:szCs w:val="28"/>
-        </w:rPr>
-        <w:t>unset IFS</w:t>
-      </w:r>
-    </w:p>
-    <w:p>
-      <w:pPr>
-        <w:pStyle w:val="Heading3"/>
-        <w:spacing w:before="337" w:after="337"/>
-        <w:ind w:hanging="0" w:left="720"/>
-        <w:rPr>
-          <w:sz w:val="28"/>
-          <w:szCs w:val="28"/>
-        </w:rPr>
-      </w:pPr>
-      <w:r>
-        <w:rPr>
-          <w:sz w:val="28"/>
-          <w:szCs w:val="28"/>
-        </w:rPr>
-      </w:r>
-    </w:p>
-    <w:p>
-      <w:pPr>
-        <w:pStyle w:val="Heading3"/>
-        <w:spacing w:before="337" w:after="337"/>
-        <w:ind w:hanging="0" w:left="720"/>
-        <w:rPr>
-          <w:sz w:val="28"/>
-          <w:szCs w:val="28"/>
-        </w:rPr>
-      </w:pPr>
-      <w:r>
-        <w:rPr>
-          <w:sz w:val="28"/>
-          <w:szCs w:val="28"/>
-        </w:rPr>
-        <w:t># Initialize variables</w:t>
-      </w:r>
-    </w:p>
-    <w:p>
-      <w:pPr>
-        <w:pStyle w:val="Heading3"/>
-        <w:spacing w:before="337" w:after="337"/>
-        <w:ind w:hanging="0" w:left="720"/>
-        <w:rPr>
-          <w:sz w:val="28"/>
-          <w:szCs w:val="28"/>
-        </w:rPr>
-      </w:pPr>
-      <w:r>
-        <w:rPr>
-          <w:sz w:val="28"/>
-          <w:szCs w:val="28"/>
-        </w:rPr>
-        <w:t>total_completion_time=0</w:t>
-      </w:r>
-    </w:p>
-    <w:p>
-      <w:pPr>
-        <w:pStyle w:val="Heading3"/>
-        <w:spacing w:before="337" w:after="337"/>
-        <w:ind w:hanging="0" w:left="720"/>
-        <w:rPr>
-          <w:sz w:val="28"/>
-          <w:szCs w:val="28"/>
-        </w:rPr>
-      </w:pPr>
-      <w:r>
-        <w:rPr>
-          <w:sz w:val="28"/>
-          <w:szCs w:val="28"/>
-        </w:rPr>
-        <w:t>total_waiting_time=0</w:t>
-      </w:r>
-    </w:p>
-    <w:p>
-      <w:pPr>
-        <w:pStyle w:val="Heading3"/>
-        <w:spacing w:before="337" w:after="337"/>
-        <w:ind w:hanging="0" w:left="720"/>
-        <w:rPr>
-          <w:sz w:val="28"/>
-          <w:szCs w:val="28"/>
-        </w:rPr>
-      </w:pPr>
-      <w:r>
-        <w:rPr>
-          <w:sz w:val="28"/>
-          <w:szCs w:val="28"/>
-        </w:rPr>
-        <w:t>total_turnaround_time=0</w:t>
-      </w:r>
-    </w:p>
-    <w:p>
-      <w:pPr>
-        <w:pStyle w:val="Heading3"/>
-        <w:spacing w:before="337" w:after="337"/>
-        <w:ind w:hanging="0" w:left="720"/>
-        <w:rPr>
-          <w:sz w:val="28"/>
-          <w:szCs w:val="28"/>
-        </w:rPr>
-      </w:pPr>
-      <w:r>
-        <w:rPr>
-          <w:sz w:val="28"/>
-          <w:szCs w:val="28"/>
-        </w:rPr>
-      </w:r>
-    </w:p>
-    <w:p>
-      <w:pPr>
-        <w:pStyle w:val="Heading3"/>
-        <w:spacing w:before="337" w:after="337"/>
-        <w:ind w:hanging="0" w:left="720"/>
-        <w:rPr>
-          <w:sz w:val="28"/>
-          <w:szCs w:val="28"/>
-        </w:rPr>
-      </w:pPr>
-      <w:r>
-        <w:rPr>
-          <w:sz w:val="28"/>
-          <w:szCs w:val="28"/>
-        </w:rPr>
-        <w:t># Display table header</w:t>
-      </w:r>
-    </w:p>
-    <w:p>
-      <w:pPr>
-        <w:pStyle w:val="Heading3"/>
-        <w:spacing w:before="337" w:after="337"/>
-        <w:ind w:hanging="0" w:left="720"/>
-        <w:rPr>
-          <w:sz w:val="28"/>
-          <w:szCs w:val="28"/>
-        </w:rPr>
-      </w:pPr>
-      <w:r>
-        <w:rPr>
-          <w:sz w:val="28"/>
-          <w:szCs w:val="28"/>
-        </w:rPr>
-        <w:t>echo -e "\nProcess\t Burst Time\tArrival Time\tWaiting Time\t Turnaround Time</w:t>
-      </w:r>
-    </w:p>
-    <w:p>
-      <w:pPr>
-        <w:pStyle w:val="Heading3"/>
-        <w:spacing w:before="337" w:after="337"/>
-        <w:ind w:hanging="0" w:left="720"/>
-        <w:rPr>
-          <w:sz w:val="28"/>
-          <w:szCs w:val="28"/>
-        </w:rPr>
-      </w:pPr>
-      <w:r>
-        <w:rPr>
-          <w:sz w:val="28"/>
-          <w:szCs w:val="28"/>
-        </w:rPr>
-        <w:tab/>
-        <w:t xml:space="preserve">     \tCompletion Time"</w:t>
-      </w:r>
-    </w:p>
-    <w:p>
-      <w:pPr>
-        <w:pStyle w:val="Heading3"/>
-        <w:spacing w:before="337" w:after="337"/>
-        <w:ind w:hanging="0" w:left="720"/>
-        <w:rPr>
-          <w:sz w:val="28"/>
-          <w:szCs w:val="28"/>
-        </w:rPr>
-      </w:pPr>
-      <w:r>
-        <w:rPr>
-          <w:sz w:val="28"/>
-          <w:szCs w:val="28"/>
-        </w:rPr>
-      </w:r>
-    </w:p>
-    <w:p>
-      <w:pPr>
-        <w:pStyle w:val="Heading3"/>
-        <w:spacing w:before="337" w:after="337"/>
-        <w:ind w:hanging="0" w:left="720"/>
-        <w:rPr>
-          <w:sz w:val="28"/>
-          <w:szCs w:val="28"/>
-        </w:rPr>
-      </w:pPr>
-      <w:r>
-        <w:rPr>
-          <w:sz w:val="28"/>
-          <w:szCs w:val="28"/>
-        </w:rPr>
-        <w:t># Process all processes</w:t>
-      </w:r>
-    </w:p>
-    <w:p>
-      <w:pPr>
-        <w:pStyle w:val="Heading3"/>
-        <w:spacing w:before="337" w:after="337"/>
-        <w:ind w:hanging="0" w:left="720"/>
-        <w:rPr>
-          <w:sz w:val="28"/>
-          <w:szCs w:val="28"/>
-        </w:rPr>
-      </w:pPr>
-      <w:r>
-        <w:rPr>
-          <w:sz w:val="28"/>
-          <w:szCs w:val="28"/>
-        </w:rPr>
-        <w:t>for ((i=0;i&lt;num_processes;i++)); do</w:t>
-      </w:r>
-    </w:p>
-    <w:p>
-      <w:pPr>
-        <w:pStyle w:val="Heading3"/>
-        <w:spacing w:before="337" w:after="337"/>
-        <w:ind w:hanging="0" w:left="720"/>
-        <w:rPr>
-          <w:sz w:val="28"/>
-          <w:szCs w:val="28"/>
-        </w:rPr>
-      </w:pPr>
-      <w:r>
-        <w:rPr>
-          <w:sz w:val="28"/>
-          <w:szCs w:val="28"/>
-        </w:rPr>
-        <w:t xml:space="preserve">    </w:t>
-      </w:r>
-      <w:r>
-        <w:rPr>
-          <w:sz w:val="28"/>
-          <w:szCs w:val="28"/>
-        </w:rPr>
-        <w:t>current_process=(${sorted_processes[$i]})</w:t>
-      </w:r>
-    </w:p>
-    <w:p>
-      <w:pPr>
-        <w:pStyle w:val="Heading3"/>
-        <w:spacing w:before="337" w:after="337"/>
-        <w:ind w:hanging="0" w:left="720"/>
-        <w:rPr>
-          <w:sz w:val="28"/>
-          <w:szCs w:val="28"/>
-        </w:rPr>
-      </w:pPr>
-      <w:r>
-        <w:rPr>
-          <w:sz w:val="28"/>
-          <w:szCs w:val="28"/>
-        </w:rPr>
-        <w:t xml:space="preserve">    </w:t>
-      </w:r>
-      <w:r>
-        <w:rPr>
-          <w:sz w:val="28"/>
-          <w:szCs w:val="28"/>
-        </w:rPr>
-        <w:t>current_arrival_time=${current_process[0]}</w:t>
-      </w:r>
-    </w:p>
-    <w:p>
-      <w:pPr>
-        <w:pStyle w:val="Heading3"/>
-        <w:spacing w:before="337" w:after="337"/>
-        <w:ind w:hanging="0" w:left="720"/>
-        <w:rPr>
-          <w:sz w:val="28"/>
-          <w:szCs w:val="28"/>
-        </w:rPr>
-      </w:pPr>
-      <w:r>
-        <w:rPr>
-          <w:sz w:val="28"/>
-          <w:szCs w:val="28"/>
-        </w:rPr>
-        <w:t xml:space="preserve">    </w:t>
-      </w:r>
-      <w:r>
-        <w:rPr>
-          <w:sz w:val="28"/>
-          <w:szCs w:val="28"/>
-        </w:rPr>
-        <w:t>current_burst_time=${current_process[1]}</w:t>
-      </w:r>
-    </w:p>
-    <w:p>
-      <w:pPr>
-        <w:pStyle w:val="Heading3"/>
-        <w:spacing w:before="337" w:after="337"/>
-        <w:ind w:hanging="0" w:left="720"/>
-        <w:rPr>
-          <w:sz w:val="28"/>
-          <w:szCs w:val="28"/>
-        </w:rPr>
-      </w:pPr>
-      <w:r>
-        <w:rPr>
-          <w:sz w:val="28"/>
-          <w:szCs w:val="28"/>
-        </w:rPr>
-      </w:r>
-    </w:p>
-    <w:p>
-      <w:pPr>
-        <w:pStyle w:val="Heading3"/>
-        <w:spacing w:before="337" w:after="337"/>
-        <w:ind w:hanging="0" w:left="720"/>
-        <w:rPr>
-          <w:sz w:val="28"/>
-          <w:szCs w:val="28"/>
-        </w:rPr>
-      </w:pPr>
-      <w:r>
-        <w:rPr>
-          <w:sz w:val="28"/>
-          <w:szCs w:val="28"/>
-        </w:rPr>
-        <w:t xml:space="preserve">    </w:t>
-      </w:r>
-      <w:r>
-        <w:rPr>
-          <w:sz w:val="28"/>
-          <w:szCs w:val="28"/>
-        </w:rPr>
-        <w:t># Calculate waiting time</w:t>
-      </w:r>
-    </w:p>
-    <w:p>
-      <w:pPr>
-        <w:pStyle w:val="Heading3"/>
-        <w:spacing w:before="337" w:after="337"/>
-        <w:ind w:hanging="0" w:left="720"/>
-        <w:rPr>
-          <w:sz w:val="28"/>
-          <w:szCs w:val="28"/>
-        </w:rPr>
-      </w:pPr>
-      <w:r>
-        <w:rPr>
-          <w:sz w:val="28"/>
-          <w:szCs w:val="28"/>
-        </w:rPr>
-        <w:t xml:space="preserve">    </w:t>
-      </w:r>
-      <w:r>
-        <w:rPr>
-          <w:sz w:val="28"/>
-          <w:szCs w:val="28"/>
-        </w:rPr>
-        <w:t>if (( i == 0 )); then</w:t>
-      </w:r>
-    </w:p>
-    <w:p>
-      <w:pPr>
-        <w:pStyle w:val="Heading3"/>
-        <w:spacing w:before="337" w:after="337"/>
-        <w:ind w:hanging="0" w:left="720"/>
-        <w:rPr>
-          <w:sz w:val="28"/>
-          <w:szCs w:val="28"/>
-        </w:rPr>
-      </w:pPr>
-      <w:r>
-        <w:rPr>
-          <w:sz w:val="28"/>
-          <w:szCs w:val="28"/>
-        </w:rPr>
-        <w:t xml:space="preserve">        </w:t>
-      </w:r>
-      <w:r>
-        <w:rPr>
-          <w:sz w:val="28"/>
-          <w:szCs w:val="28"/>
-        </w:rPr>
-        <w:t>waiting_time=0</w:t>
-      </w:r>
-    </w:p>
-    <w:p>
-      <w:pPr>
-        <w:pStyle w:val="Heading3"/>
-        <w:spacing w:before="337" w:after="337"/>
-        <w:ind w:hanging="0" w:left="720"/>
-        <w:rPr>
-          <w:sz w:val="28"/>
-          <w:szCs w:val="28"/>
-        </w:rPr>
-      </w:pPr>
-      <w:r>
-        <w:rPr>
-          <w:sz w:val="28"/>
-          <w:szCs w:val="28"/>
-        </w:rPr>
-        <w:t xml:space="preserve">    </w:t>
-      </w:r>
-      <w:r>
-        <w:rPr>
-          <w:sz w:val="28"/>
-          <w:szCs w:val="28"/>
-        </w:rPr>
-        <w:t>else</w:t>
-      </w:r>
-    </w:p>
-    <w:p>
-      <w:pPr>
-        <w:pStyle w:val="Heading3"/>
-        <w:spacing w:before="337" w:after="337"/>
-        <w:ind w:hanging="0" w:left="720"/>
-        <w:rPr>
-          <w:sz w:val="28"/>
-          <w:szCs w:val="28"/>
-        </w:rPr>
-      </w:pPr>
-      <w:r>
-        <w:rPr>
-          <w:sz w:val="28"/>
-          <w:szCs w:val="28"/>
-        </w:rPr>
-        <w:t xml:space="preserve">        </w:t>
-      </w:r>
-      <w:r>
-        <w:rPr>
-          <w:sz w:val="28"/>
-          <w:szCs w:val="28"/>
-        </w:rPr>
-        <w:t>waiting_time=$((total_completion_time - current_arrival_time))</w:t>
-      </w:r>
-    </w:p>
-    <w:p>
-      <w:pPr>
-        <w:pStyle w:val="Heading3"/>
-        <w:spacing w:before="337" w:after="337"/>
-        <w:ind w:hanging="0" w:left="720"/>
-        <w:rPr>
-          <w:sz w:val="28"/>
-          <w:szCs w:val="28"/>
-        </w:rPr>
-      </w:pPr>
-      <w:r>
-        <w:rPr>
-          <w:sz w:val="28"/>
-          <w:szCs w:val="28"/>
-        </w:rPr>
-        <w:t xml:space="preserve">        </w:t>
-      </w:r>
-      <w:r>
-        <w:rPr>
-          <w:sz w:val="28"/>
-          <w:szCs w:val="28"/>
-        </w:rPr>
-        <w:t>if ((waiting_time &lt; 0)); then</w:t>
-      </w:r>
-    </w:p>
-    <w:p>
-      <w:pPr>
-        <w:pStyle w:val="Heading3"/>
-        <w:spacing w:before="337" w:after="337"/>
-        <w:ind w:hanging="0" w:left="720"/>
-        <w:rPr>
-          <w:sz w:val="28"/>
-          <w:szCs w:val="28"/>
-        </w:rPr>
-      </w:pPr>
-      <w:r>
-        <w:rPr>
-          <w:sz w:val="28"/>
-          <w:szCs w:val="28"/>
-        </w:rPr>
-        <w:t xml:space="preserve">            </w:t>
-      </w:r>
-      <w:r>
-        <w:rPr>
-          <w:sz w:val="28"/>
-          <w:szCs w:val="28"/>
-        </w:rPr>
-        <w:t>waiting_time=0</w:t>
-      </w:r>
-    </w:p>
-    <w:p>
-      <w:pPr>
-        <w:pStyle w:val="Heading3"/>
-        <w:spacing w:before="337" w:after="337"/>
-        <w:ind w:hanging="0" w:left="720"/>
-        <w:rPr>
-          <w:sz w:val="28"/>
-          <w:szCs w:val="28"/>
-        </w:rPr>
-      </w:pPr>
-      <w:r>
-        <w:rPr>
-          <w:sz w:val="28"/>
-          <w:szCs w:val="28"/>
-        </w:rPr>
-        <w:t xml:space="preserve">        </w:t>
-      </w:r>
-      <w:r>
-        <w:rPr>
-          <w:sz w:val="28"/>
-          <w:szCs w:val="28"/>
-        </w:rPr>
-        <w:t>fi</w:t>
-      </w:r>
-    </w:p>
-    <w:p>
-      <w:pPr>
-        <w:pStyle w:val="Heading3"/>
-        <w:spacing w:before="337" w:after="337"/>
-        <w:ind w:hanging="0" w:left="720"/>
-        <w:rPr>
-          <w:sz w:val="28"/>
-          <w:szCs w:val="28"/>
-        </w:rPr>
-      </w:pPr>
-      <w:r>
-        <w:rPr>
-          <w:sz w:val="28"/>
-          <w:szCs w:val="28"/>
-        </w:rPr>
-        <w:t xml:space="preserve">    </w:t>
-      </w:r>
-      <w:r>
-        <w:rPr>
-          <w:sz w:val="28"/>
-          <w:szCs w:val="28"/>
-        </w:rPr>
-        <w:t>fi</w:t>
-      </w:r>
-    </w:p>
-    <w:p>
-      <w:pPr>
-        <w:pStyle w:val="Heading3"/>
-        <w:spacing w:before="337" w:after="337"/>
-        <w:ind w:hanging="0" w:left="720"/>
-        <w:rPr>
-          <w:sz w:val="28"/>
-          <w:szCs w:val="28"/>
-        </w:rPr>
-      </w:pPr>
-      <w:r>
-        <w:rPr>
-          <w:sz w:val="28"/>
-          <w:szCs w:val="28"/>
-        </w:rPr>
-      </w:r>
-    </w:p>
-    <w:p>
-      <w:pPr>
-        <w:pStyle w:val="Heading3"/>
-        <w:spacing w:before="337" w:after="337"/>
-        <w:ind w:hanging="0" w:left="720"/>
-        <w:rPr>
-          <w:sz w:val="28"/>
-          <w:szCs w:val="28"/>
-        </w:rPr>
-      </w:pPr>
-      <w:r>
-        <w:rPr>
-          <w:sz w:val="28"/>
-          <w:szCs w:val="28"/>
-        </w:rPr>
-        <w:t xml:space="preserve">    </w:t>
-      </w:r>
-      <w:r>
-        <w:rPr>
-          <w:sz w:val="28"/>
-          <w:szCs w:val="28"/>
-        </w:rPr>
-        <w:t># Calculate completion time and turnaround time</w:t>
-      </w:r>
-    </w:p>
-    <w:p>
-      <w:pPr>
-        <w:pStyle w:val="Heading3"/>
-        <w:spacing w:before="337" w:after="337"/>
-        <w:ind w:hanging="0" w:left="720"/>
-        <w:rPr>
-          <w:sz w:val="28"/>
-          <w:szCs w:val="28"/>
-        </w:rPr>
-      </w:pPr>
-      <w:r>
-        <w:rPr>
-          <w:sz w:val="28"/>
-          <w:szCs w:val="28"/>
-        </w:rPr>
-        <w:t xml:space="preserve">    </w:t>
-      </w:r>
-      <w:r>
-        <w:rPr>
-          <w:sz w:val="28"/>
-          <w:szCs w:val="28"/>
-        </w:rPr>
-        <w:t>completion_time=$((total_completion_time + current_burst_time))</w:t>
-      </w:r>
-    </w:p>
-    <w:p>
-      <w:pPr>
-        <w:pStyle w:val="Heading3"/>
-        <w:spacing w:before="337" w:after="337"/>
-        <w:ind w:hanging="0" w:left="720"/>
-        <w:rPr>
-          <w:sz w:val="28"/>
-          <w:szCs w:val="28"/>
-        </w:rPr>
-      </w:pPr>
-      <w:r>
-        <w:rPr>
-          <w:sz w:val="28"/>
-          <w:szCs w:val="28"/>
-        </w:rPr>
-        <w:t xml:space="preserve">    </w:t>
-      </w:r>
-      <w:r>
-        <w:rPr>
-          <w:sz w:val="28"/>
-          <w:szCs w:val="28"/>
-        </w:rPr>
-        <w:t>turnaround_time=$((completion_time - current_arrival_time))</w:t>
-      </w:r>
-    </w:p>
-    <w:p>
-      <w:pPr>
-        <w:pStyle w:val="Heading3"/>
-        <w:spacing w:before="337" w:after="337"/>
-        <w:ind w:hanging="0" w:left="720"/>
-        <w:rPr>
-          <w:sz w:val="28"/>
-          <w:szCs w:val="28"/>
-        </w:rPr>
-      </w:pPr>
-      <w:r>
-        <w:rPr>
-          <w:sz w:val="28"/>
-          <w:szCs w:val="28"/>
-        </w:rPr>
-      </w:r>
-    </w:p>
-    <w:p>
-      <w:pPr>
-        <w:pStyle w:val="Heading3"/>
-        <w:spacing w:before="337" w:after="337"/>
-        <w:ind w:hanging="0" w:left="720"/>
-        <w:rPr>
-          <w:sz w:val="28"/>
-          <w:szCs w:val="28"/>
-        </w:rPr>
-      </w:pPr>
-      <w:r>
-        <w:rPr>
-          <w:sz w:val="28"/>
-          <w:szCs w:val="28"/>
-        </w:rPr>
-        <w:t xml:space="preserve">    </w:t>
-      </w:r>
-      <w:r>
-        <w:rPr>
-          <w:sz w:val="28"/>
-          <w:szCs w:val="28"/>
-        </w:rPr>
-        <w:t># Update total values</w:t>
-      </w:r>
-    </w:p>
-    <w:p>
-      <w:pPr>
-        <w:pStyle w:val="Heading3"/>
-        <w:spacing w:before="337" w:after="337"/>
-        <w:ind w:hanging="0" w:left="720"/>
-        <w:rPr>
-          <w:sz w:val="28"/>
-          <w:szCs w:val="28"/>
-        </w:rPr>
-      </w:pPr>
-      <w:r>
-        <w:rPr>
-          <w:sz w:val="28"/>
-          <w:szCs w:val="28"/>
-        </w:rPr>
-        <w:t xml:space="preserve">    </w:t>
-      </w:r>
-      <w:r>
-        <w:rPr>
-          <w:sz w:val="28"/>
-          <w:szCs w:val="28"/>
-        </w:rPr>
-        <w:t>total_completion_time=$completion_time</w:t>
-      </w:r>
-    </w:p>
-    <w:p>
-      <w:pPr>
-        <w:pStyle w:val="Heading3"/>
-        <w:spacing w:before="337" w:after="337"/>
-        <w:ind w:hanging="0" w:left="720"/>
-        <w:rPr>
-          <w:sz w:val="28"/>
-          <w:szCs w:val="28"/>
-        </w:rPr>
-      </w:pPr>
-      <w:r>
-        <w:rPr>
-          <w:sz w:val="28"/>
-          <w:szCs w:val="28"/>
-        </w:rPr>
-        <w:t xml:space="preserve">    </w:t>
-      </w:r>
-      <w:r>
-        <w:rPr>
-          <w:sz w:val="28"/>
-          <w:szCs w:val="28"/>
-        </w:rPr>
-        <w:t>total_waiting_time=$((total_waiting_time + waiting_time))</w:t>
-      </w:r>
-    </w:p>
-    <w:p>
-      <w:pPr>
-        <w:pStyle w:val="Heading3"/>
-        <w:spacing w:before="337" w:after="337"/>
-        <w:ind w:hanging="0" w:left="720"/>
-        <w:rPr>
-          <w:sz w:val="28"/>
-          <w:szCs w:val="28"/>
-        </w:rPr>
-      </w:pPr>
-      <w:r>
-        <w:rPr>
-          <w:sz w:val="28"/>
-          <w:szCs w:val="28"/>
-        </w:rPr>
-        <w:t xml:space="preserve">    </w:t>
-      </w:r>
-      <w:r>
-        <w:rPr>
-          <w:sz w:val="28"/>
-          <w:szCs w:val="28"/>
-        </w:rPr>
-        <w:t>total_turnaround_time=$((total_turnaround_time + turnaround_time))</w:t>
-      </w:r>
-    </w:p>
-    <w:p>
-      <w:pPr>
-        <w:pStyle w:val="Heading3"/>
-        <w:spacing w:before="337" w:after="337"/>
-        <w:ind w:hanging="0" w:left="720"/>
-        <w:rPr>
-          <w:sz w:val="28"/>
-          <w:szCs w:val="28"/>
-        </w:rPr>
-      </w:pPr>
-      <w:r>
-        <w:rPr>
-          <w:sz w:val="28"/>
-          <w:szCs w:val="28"/>
-        </w:rPr>
-      </w:r>
-    </w:p>
-    <w:p>
-      <w:pPr>
-        <w:pStyle w:val="Heading3"/>
-        <w:spacing w:before="337" w:after="337"/>
-        <w:ind w:hanging="0" w:left="720"/>
-        <w:rPr>
-          <w:sz w:val="28"/>
-          <w:szCs w:val="28"/>
-        </w:rPr>
-      </w:pPr>
-      <w:r>
-        <w:rPr>
-          <w:sz w:val="28"/>
-          <w:szCs w:val="28"/>
-        </w:rPr>
-        <w:t xml:space="preserve">    </w:t>
-      </w:r>
-      <w:r>
-        <w:rPr>
-          <w:sz w:val="28"/>
-          <w:szCs w:val="28"/>
-        </w:rPr>
-        <w:t># Display process details</w:t>
-      </w:r>
-    </w:p>
-    <w:p>
-      <w:pPr>
-        <w:pStyle w:val="Heading3"/>
-        <w:spacing w:before="337" w:after="337"/>
-        <w:ind w:hanging="0" w:left="720"/>
-        <w:rPr>
-          <w:sz w:val="28"/>
-          <w:szCs w:val="28"/>
-        </w:rPr>
-      </w:pPr>
-      <w:r>
-        <w:rPr>
-          <w:sz w:val="28"/>
-          <w:szCs w:val="28"/>
-        </w:rPr>
-        <w:t xml:space="preserve">    </w:t>
-      </w:r>
-      <w:r>
-        <w:rPr>
-          <w:sz w:val="28"/>
-          <w:szCs w:val="28"/>
-        </w:rPr>
-        <w:t>echo -e "P$((i+1))\t $current_burst_time\t\t$current_arrival_time</w:t>
-      </w:r>
-    </w:p>
-    <w:p>
-      <w:pPr>
-        <w:pStyle w:val="Heading3"/>
-        <w:spacing w:before="337" w:after="337"/>
-        <w:ind w:hanging="0" w:left="720"/>
-        <w:rPr>
-          <w:sz w:val="28"/>
-          <w:szCs w:val="28"/>
-        </w:rPr>
-      </w:pPr>
-      <w:r>
-        <w:rPr>
-          <w:sz w:val="28"/>
-          <w:szCs w:val="28"/>
-        </w:rPr>
-        <w:tab/>
-        <w:t xml:space="preserve">         \t\t$waiting_time\t\t $turnaround_time\t\t  \t$completion_time"</w:t>
-      </w:r>
-    </w:p>
-    <w:p>
-      <w:pPr>
-        <w:pStyle w:val="Heading3"/>
-        <w:spacing w:before="337" w:after="337"/>
-        <w:ind w:hanging="0" w:left="720"/>
-        <w:rPr>
-          <w:sz w:val="28"/>
-          <w:szCs w:val="28"/>
-        </w:rPr>
-      </w:pPr>
-      <w:r>
-        <w:rPr>
-          <w:sz w:val="28"/>
-          <w:szCs w:val="28"/>
-        </w:rPr>
-        <w:t>done</w:t>
-      </w:r>
-    </w:p>
-    <w:p>
-      <w:pPr>
-        <w:pStyle w:val="Heading3"/>
-        <w:spacing w:before="337" w:after="337"/>
-        <w:ind w:hanging="0" w:left="720"/>
-        <w:rPr>
-          <w:sz w:val="28"/>
-          <w:szCs w:val="28"/>
-        </w:rPr>
-      </w:pPr>
-      <w:r>
-        <w:rPr>
-          <w:sz w:val="28"/>
-          <w:szCs w:val="28"/>
-        </w:rPr>
-      </w:r>
-    </w:p>
-    <w:p>
-      <w:pPr>
-        <w:pStyle w:val="Heading3"/>
-        <w:spacing w:before="337" w:after="337"/>
-        <w:ind w:hanging="0" w:left="720"/>
-        <w:rPr>
-          <w:sz w:val="28"/>
-          <w:szCs w:val="28"/>
-        </w:rPr>
-      </w:pPr>
-      <w:r>
-        <w:rPr>
-          <w:sz w:val="28"/>
-          <w:szCs w:val="28"/>
-        </w:rPr>
-        <w:t># Calculate averages</w:t>
-      </w:r>
-    </w:p>
-    <w:p>
-      <w:pPr>
-        <w:pStyle w:val="Heading3"/>
-        <w:spacing w:before="337" w:after="337"/>
-        <w:ind w:hanging="0" w:left="720"/>
-        <w:rPr>
-          <w:sz w:val="28"/>
-          <w:szCs w:val="28"/>
-        </w:rPr>
-      </w:pPr>
-      <w:r>
-        <w:rPr>
-          <w:sz w:val="28"/>
-          <w:szCs w:val="28"/>
-        </w:rPr>
-        <w:t>avg_waiting_time=$(awk "BEGIN {printf \"%.2f\", $total_waiting_time/$num_processes}")</w:t>
-      </w:r>
-    </w:p>
-    <w:p>
-      <w:pPr>
-        <w:pStyle w:val="Heading3"/>
-        <w:spacing w:before="337" w:after="337"/>
-        <w:ind w:hanging="0" w:left="720"/>
-        <w:rPr>
-          <w:sz w:val="28"/>
-          <w:szCs w:val="28"/>
-        </w:rPr>
-      </w:pPr>
-      <w:r>
-        <w:rPr>
-          <w:sz w:val="28"/>
-          <w:szCs w:val="28"/>
-        </w:rPr>
-        <w:t>avg_turnaround_time=$(awk "BEGIN {printf \"%.2f\", $total_turnaround_time/$num_processes}")</w:t>
-      </w:r>
-    </w:p>
-    <w:p>
-      <w:pPr>
-        <w:pStyle w:val="Heading3"/>
-        <w:spacing w:before="337" w:after="337"/>
-        <w:ind w:hanging="0" w:left="720"/>
-        <w:rPr>
-          <w:sz w:val="28"/>
-          <w:szCs w:val="28"/>
-        </w:rPr>
-      </w:pPr>
-      <w:r>
-        <w:rPr>
-          <w:sz w:val="28"/>
-          <w:szCs w:val="28"/>
-        </w:rPr>
-      </w:r>
-    </w:p>
-    <w:p>
-      <w:pPr>
-        <w:pStyle w:val="Heading3"/>
-        <w:spacing w:before="337" w:after="337"/>
-        <w:ind w:hanging="0" w:left="720"/>
-        <w:rPr>
-          <w:sz w:val="28"/>
-          <w:szCs w:val="28"/>
-        </w:rPr>
-      </w:pPr>
-      <w:r>
-        <w:rPr>
-          <w:sz w:val="28"/>
-          <w:szCs w:val="28"/>
-        </w:rPr>
-        <w:t># Display averages</w:t>
-      </w:r>
-    </w:p>
-    <w:p>
-      <w:pPr>
-        <w:pStyle w:val="Heading3"/>
-        <w:spacing w:before="337" w:after="337"/>
-        <w:ind w:hanging="0" w:left="720"/>
-        <w:rPr>
-          <w:sz w:val="28"/>
-          <w:szCs w:val="28"/>
-        </w:rPr>
-      </w:pPr>
-      <w:r>
-        <w:rPr>
-          <w:sz w:val="28"/>
-          <w:szCs w:val="28"/>
-        </w:rPr>
-        <w:t>echo ""</w:t>
-      </w:r>
-    </w:p>
-    <w:p>
-      <w:pPr>
-        <w:pStyle w:val="Heading3"/>
-        <w:spacing w:before="337" w:after="337"/>
-        <w:ind w:hanging="0" w:left="720"/>
-        <w:rPr>
-          <w:sz w:val="28"/>
-          <w:szCs w:val="28"/>
-        </w:rPr>
+        <w:spacing w:before="166" w:after="166"/>
+        <w:ind w:hanging="0" w:left="720"/>
+        <w:rPr/>
       </w:pPr>
       <w:r>
         <w:rPr>
@@ -1940,12 +2012,9 @@
     <w:p>
       <w:pPr>
         <w:pStyle w:val="Heading3"/>
-        <w:spacing w:before="337" w:after="337"/>
-        <w:ind w:hanging="0" w:left="720"/>
-        <w:rPr>
-          <w:sz w:val="28"/>
-          <w:szCs w:val="28"/>
-        </w:rPr>
+        <w:spacing w:before="166" w:after="166"/>
+        <w:ind w:hanging="0" w:left="720"/>
+        <w:rPr/>
       </w:pPr>
       <w:r>
         <w:rPr>
@@ -1954,78 +2023,48 @@
         </w:rPr>
         <w:t>echo "Avg turnaround time: $avg_turnaround_time"</w:t>
       </w:r>
-      <w:r>
-        <w:br w:type="page"/>
-      </w:r>
-    </w:p>
-    <w:p>
-      <w:pPr>
-        <w:pStyle w:val="Heading3"/>
-        <w:spacing w:before="0" w:after="280"/>
-        <w:rPr/>
-      </w:pPr>
-      <w:r>
-        <w:rPr/>
-        <w:drawing>
-          <wp:anchor behindDoc="0" distT="0" distB="0" distL="0" distR="0" simplePos="0" locked="0" layoutInCell="0" allowOverlap="1" relativeHeight="10">
-            <wp:simplePos x="0" y="0"/>
-            <wp:positionH relativeFrom="column">
-              <wp:posOffset>-84455</wp:posOffset>
-            </wp:positionH>
-            <wp:positionV relativeFrom="paragraph">
-              <wp:posOffset>2235835</wp:posOffset>
-            </wp:positionV>
-            <wp:extent cx="6952615" cy="7177405"/>
-            <wp:effectExtent l="0" t="0" r="0" b="0"/>
-            <wp:wrapSquare wrapText="largest"/>
-            <wp:docPr id="5" name="Image2" descr=""/>
-            <wp:cNvGraphicFramePr>
-              <a:graphicFrameLocks xmlns:a="http://schemas.openxmlformats.org/drawingml/2006/main" noChangeAspect="1"/>
-            </wp:cNvGraphicFramePr>
-            <a:graphic xmlns:a="http://schemas.openxmlformats.org/drawingml/2006/main">
-              <a:graphicData uri="http://schemas.openxmlformats.org/drawingml/2006/picture">
-                <pic:pic xmlns:pic="http://schemas.openxmlformats.org/drawingml/2006/picture">
-                  <pic:nvPicPr>
-                    <pic:cNvPr id="5" name="Image2" descr=""/>
-                    <pic:cNvPicPr>
-                      <a:picLocks noChangeAspect="1" noChangeArrowheads="1"/>
-                    </pic:cNvPicPr>
-                  </pic:nvPicPr>
-                  <pic:blipFill>
-                    <a:blip r:embed="rId2"/>
-                    <a:stretch>
-                      <a:fillRect/>
-                    </a:stretch>
-                  </pic:blipFill>
-                  <pic:spPr bwMode="auto">
-                    <a:xfrm>
-                      <a:off x="0" y="0"/>
-                      <a:ext cx="6952615" cy="7177405"/>
-                    </a:xfrm>
-                    <a:prstGeom prst="rect">
-                      <a:avLst/>
-                    </a:prstGeom>
-                  </pic:spPr>
-                </pic:pic>
-              </a:graphicData>
-            </a:graphic>
-          </wp:anchor>
-        </w:drawing>
+    </w:p>
+    <w:p>
+      <w:pPr>
+        <w:pStyle w:val="Heading3"/>
+        <w:spacing w:before="223" w:after="223"/>
+        <w:ind w:hanging="0" w:left="720"/>
+        <w:rPr>
+          <w:sz w:val="28"/>
+          <w:szCs w:val="28"/>
+        </w:rPr>
+      </w:pPr>
+      <w:r>
+        <w:rPr/>
+      </w:r>
+    </w:p>
+    <w:p>
+      <w:pPr>
+        <w:pStyle w:val="Heading3"/>
+        <w:spacing w:before="223" w:after="223"/>
+        <w:ind w:hanging="0" w:left="720"/>
+        <w:rPr>
+          <w:sz w:val="28"/>
+          <w:szCs w:val="28"/>
+        </w:rPr>
+      </w:pPr>
+      <w:r>
+        <w:rPr/>
         <mc:AlternateContent>
           <mc:Choice Requires="wps">
             <w:drawing>
-              <wp:anchor behindDoc="0" distT="45720" distB="45720" distL="114300" distR="114300" simplePos="0" locked="0" layoutInCell="0" allowOverlap="1" relativeHeight="11" wp14:anchorId="1AE57092">
+              <wp:anchor behindDoc="0" distT="45720" distB="45720" distL="114300" distR="114300" simplePos="0" locked="0" layoutInCell="0" allowOverlap="1" relativeHeight="10" wp14:anchorId="1AE57092">
                 <wp:simplePos x="0" y="0"/>
                 <wp:positionH relativeFrom="column">
-                  <wp:posOffset>-450850</wp:posOffset>
+                  <wp:posOffset>-337820</wp:posOffset>
                 </wp:positionH>
                 <wp:positionV relativeFrom="paragraph">
-                  <wp:posOffset>1056640</wp:posOffset>
+                  <wp:posOffset>-324485</wp:posOffset>
                 </wp:positionV>
                 <wp:extent cx="2983230" cy="539750"/>
                 <wp:effectExtent l="0" t="0" r="0" b="0"/>
                 <wp:wrapSquare wrapText="bothSides"/>
-                <wp:docPr id="6" name="Text Box 4"/>
+                <wp:docPr id="5" name="Text Box 4"/>
                 <a:graphic xmlns:a="http://schemas.openxmlformats.org/drawingml/2006/main">
                   <a:graphicData uri="http://schemas.microsoft.com/office/word/2010/wordprocessingShape">
                     <wps:wsp>
@@ -2068,7 +2107,7 @@
                                 <w:szCs w:val="20"/>
                                 <w:u w:val="none"/>
                               </w:rPr>
-                              <w:t>Output ::</w:t>
+                              <w:t>Output  ::</w:t>
                             </w:r>
                           </w:p>
                         </w:txbxContent>
@@ -2084,7 +2123,7 @@
           </mc:Choice>
           <mc:Fallback>
             <w:pict>
-              <v:rect id="shape_0" ID="Text Box 4" path="m0,0l-2147483645,0l-2147483645,-2147483646l0,-2147483646xe" stroked="f" o:allowincell="f" style="position:absolute;margin-left:-35.5pt;margin-top:83.2pt;width:234.85pt;height:42.45pt;mso-wrap-style:square;v-text-anchor:top" wp14:anchorId="1AE57092">
+              <v:rect id="shape_0" ID="Text Box 4" path="m0,0l-2147483645,0l-2147483645,-2147483646l0,-2147483646xe" stroked="f" o:allowincell="f" style="position:absolute;margin-left:-26.6pt;margin-top:-25.55pt;width:234.85pt;height:42.45pt;mso-wrap-style:square;v-text-anchor:top" wp14:anchorId="1AE57092">
                 <v:fill o:detectmouseclick="t" on="false"/>
                 <v:stroke color="#3465a4" weight="9360" joinstyle="round" endcap="flat"/>
                 <v:textbox>
@@ -2106,7 +2145,7 @@
                           <w:szCs w:val="20"/>
                           <w:u w:val="none"/>
                         </w:rPr>
-                        <w:t>Output ::</w:t>
+                        <w:t>Output  ::</w:t>
                       </w:r>
                     </w:p>
                   </w:txbxContent>
@@ -2116,6 +2155,51 @@
             </w:pict>
           </mc:Fallback>
         </mc:AlternateContent>
+        <w:drawing>
+          <wp:anchor behindDoc="0" distT="0" distB="0" distL="0" distR="0" simplePos="0" locked="0" layoutInCell="0" allowOverlap="1" relativeHeight="12">
+            <wp:simplePos x="0" y="0"/>
+            <wp:positionH relativeFrom="column">
+              <wp:posOffset>273685</wp:posOffset>
+            </wp:positionH>
+            <wp:positionV relativeFrom="paragraph">
+              <wp:posOffset>471805</wp:posOffset>
+            </wp:positionV>
+            <wp:extent cx="6371590" cy="3747770"/>
+            <wp:effectExtent l="0" t="0" r="0" b="0"/>
+            <wp:wrapSquare wrapText="largest"/>
+            <wp:docPr id="6" name="Image1" descr=""/>
+            <wp:cNvGraphicFramePr>
+              <a:graphicFrameLocks xmlns:a="http://schemas.openxmlformats.org/drawingml/2006/main" noChangeAspect="1"/>
+            </wp:cNvGraphicFramePr>
+            <a:graphic xmlns:a="http://schemas.openxmlformats.org/drawingml/2006/main">
+              <a:graphicData uri="http://schemas.openxmlformats.org/drawingml/2006/picture">
+                <pic:pic xmlns:pic="http://schemas.openxmlformats.org/drawingml/2006/picture">
+                  <pic:nvPicPr>
+                    <pic:cNvPr id="6" name="Image1" descr=""/>
+                    <pic:cNvPicPr>
+                      <a:picLocks noChangeAspect="1" noChangeArrowheads="1"/>
+                    </pic:cNvPicPr>
+                  </pic:nvPicPr>
+                  <pic:blipFill>
+                    <a:blip r:embed="rId2"/>
+                    <a:stretch>
+                      <a:fillRect/>
+                    </a:stretch>
+                  </pic:blipFill>
+                  <pic:spPr bwMode="auto">
+                    <a:xfrm>
+                      <a:off x="0" y="0"/>
+                      <a:ext cx="6371590" cy="3747770"/>
+                    </a:xfrm>
+                    <a:prstGeom prst="rect">
+                      <a:avLst/>
+                    </a:prstGeom>
+                  </pic:spPr>
+                </pic:pic>
+              </a:graphicData>
+            </a:graphic>
+          </wp:anchor>
+        </w:drawing>
       </w:r>
     </w:p>
     <w:sectPr>

</xml_diff>